<commit_message>
Working With JavaScript & JQuery
Working With JavaScript
& JQuery
</commit_message>
<xml_diff>
--- a/Documentation.docx
+++ b/Documentation.docx
@@ -61,7 +61,15 @@
         </w:numPr>
       </w:pPr>
       <w:r>
-        <w:t>What is Wireframing?</w:t>
+        <w:t xml:space="preserve">What is </w:t>
+      </w:r>
+      <w:proofErr w:type="spellStart"/>
+      <w:r>
+        <w:t>Wireframing</w:t>
+      </w:r>
+      <w:proofErr w:type="spellEnd"/>
+      <w:r>
+        <w:t>?</w:t>
       </w:r>
     </w:p>
     <w:p>
@@ -72,9 +80,11 @@
           <w:numId w:val="3"/>
         </w:numPr>
       </w:pPr>
+      <w:proofErr w:type="spellStart"/>
       <w:r>
         <w:t>Wireframing</w:t>
       </w:r>
+      <w:proofErr w:type="spellEnd"/>
       <w:r>
         <w:t xml:space="preserve"> Tools:</w:t>
       </w:r>
@@ -147,8 +157,13 @@
         </w:numPr>
       </w:pPr>
       <w:r>
-        <w:t>Web Typogrphy</w:t>
-      </w:r>
+        <w:t xml:space="preserve">Web </w:t>
+      </w:r>
+      <w:proofErr w:type="spellStart"/>
+      <w:r>
+        <w:t>Typogrphy</w:t>
+      </w:r>
+      <w:proofErr w:type="spellEnd"/>
       <w:r>
         <w:t>:</w:t>
       </w:r>
@@ -164,7 +179,15 @@
         <w:t xml:space="preserve"> </w:t>
       </w:r>
       <w:r>
-        <w:t>Basics Priciples for Good Typography:</w:t>
+        <w:t xml:space="preserve">Basics </w:t>
+      </w:r>
+      <w:proofErr w:type="spellStart"/>
+      <w:r>
+        <w:t>Priciples</w:t>
+      </w:r>
+      <w:proofErr w:type="spellEnd"/>
+      <w:r>
+        <w:t xml:space="preserve"> for Good Typography:</w:t>
       </w:r>
     </w:p>
     <w:p>
@@ -188,7 +211,15 @@
         <w:ind w:left="1440"/>
       </w:pPr>
       <w:r>
-        <w:t>Serif vs Sans Serif</w:t>
+        <w:t xml:space="preserve">Serif </w:t>
+      </w:r>
+      <w:proofErr w:type="spellStart"/>
+      <w:r>
+        <w:t>vs</w:t>
+      </w:r>
+      <w:proofErr w:type="spellEnd"/>
+      <w:r>
+        <w:t xml:space="preserve"> Sans Serif</w:t>
       </w:r>
     </w:p>
     <w:p>
@@ -292,8 +323,13 @@
           <w:numId w:val="7"/>
         </w:numPr>
       </w:pPr>
-      <w:r>
-        <w:t>Whitespacing for Web Design</w:t>
+      <w:proofErr w:type="spellStart"/>
+      <w:r>
+        <w:t>Whitespacing</w:t>
+      </w:r>
+      <w:proofErr w:type="spellEnd"/>
+      <w:r>
+        <w:t xml:space="preserve"> for Web Design</w:t>
       </w:r>
     </w:p>
     <w:p>
@@ -834,6 +870,7 @@
           <w:szCs w:val="23"/>
         </w:rPr>
       </w:pPr>
+      <w:proofErr w:type="spellStart"/>
       <w:r>
         <w:rPr>
           <w:rFonts w:ascii="Helvetica" w:eastAsia="Times New Roman" w:hAnsi="Helvetica" w:cs="Helvetica"/>
@@ -844,6 +881,7 @@
         </w:rPr>
         <w:t>Wireframing</w:t>
       </w:r>
+      <w:proofErr w:type="spellEnd"/>
     </w:p>
     <w:p>
       <w:pPr>
@@ -868,8 +906,19 @@
           <w:sz w:val="23"/>
           <w:szCs w:val="23"/>
         </w:rPr>
-        <w:t>Idea of wireframing</w:t>
-      </w:r>
+        <w:t xml:space="preserve">Idea of </w:t>
+      </w:r>
+      <w:proofErr w:type="spellStart"/>
+      <w:r>
+        <w:rPr>
+          <w:rFonts w:ascii="Helvetica" w:eastAsia="Times New Roman" w:hAnsi="Helvetica" w:cs="Helvetica"/>
+          <w:color w:val="29303B"/>
+          <w:sz w:val="23"/>
+          <w:szCs w:val="23"/>
+        </w:rPr>
+        <w:t>wireframing</w:t>
+      </w:r>
+      <w:proofErr w:type="spellEnd"/>
     </w:p>
     <w:p>
       <w:pPr>
@@ -894,8 +943,19 @@
           <w:sz w:val="23"/>
           <w:szCs w:val="23"/>
         </w:rPr>
-        <w:t>Example of wireframing</w:t>
-      </w:r>
+        <w:t xml:space="preserve">Example of </w:t>
+      </w:r>
+      <w:proofErr w:type="spellStart"/>
+      <w:r>
+        <w:rPr>
+          <w:rFonts w:ascii="Helvetica" w:eastAsia="Times New Roman" w:hAnsi="Helvetica" w:cs="Helvetica"/>
+          <w:color w:val="29303B"/>
+          <w:sz w:val="23"/>
+          <w:szCs w:val="23"/>
+        </w:rPr>
+        <w:t>wireframing</w:t>
+      </w:r>
+      <w:proofErr w:type="spellEnd"/>
     </w:p>
     <w:p>
       <w:pPr>
@@ -920,8 +980,19 @@
           <w:sz w:val="23"/>
           <w:szCs w:val="23"/>
         </w:rPr>
-        <w:t>Different online tools for making wireframing</w:t>
-      </w:r>
+        <w:t xml:space="preserve">Different online tools for making </w:t>
+      </w:r>
+      <w:proofErr w:type="spellStart"/>
+      <w:r>
+        <w:rPr>
+          <w:rFonts w:ascii="Helvetica" w:eastAsia="Times New Roman" w:hAnsi="Helvetica" w:cs="Helvetica"/>
+          <w:color w:val="29303B"/>
+          <w:sz w:val="23"/>
+          <w:szCs w:val="23"/>
+        </w:rPr>
+        <w:t>wireframing</w:t>
+      </w:r>
+      <w:proofErr w:type="spellEnd"/>
     </w:p>
     <w:p>
       <w:pPr>
@@ -947,7 +1018,27 @@
           <w:szCs w:val="23"/>
         </w:rPr>
         <w:lastRenderedPageBreak/>
-        <w:t>Working on wireframing example</w:t>
+        <w:t xml:space="preserve">Working on </w:t>
+      </w:r>
+      <w:proofErr w:type="spellStart"/>
+      <w:r>
+        <w:rPr>
+          <w:rFonts w:ascii="Helvetica" w:eastAsia="Times New Roman" w:hAnsi="Helvetica" w:cs="Helvetica"/>
+          <w:color w:val="29303B"/>
+          <w:sz w:val="23"/>
+          <w:szCs w:val="23"/>
+        </w:rPr>
+        <w:t>wireframing</w:t>
+      </w:r>
+      <w:proofErr w:type="spellEnd"/>
+      <w:r>
+        <w:rPr>
+          <w:rFonts w:ascii="Helvetica" w:eastAsia="Times New Roman" w:hAnsi="Helvetica" w:cs="Helvetica"/>
+          <w:color w:val="29303B"/>
+          <w:sz w:val="23"/>
+          <w:szCs w:val="23"/>
+        </w:rPr>
+        <w:t xml:space="preserve"> example</w:t>
       </w:r>
     </w:p>
     <w:p>
@@ -1806,8 +1897,19 @@
           <w:sz w:val="23"/>
           <w:szCs w:val="23"/>
         </w:rPr>
-        <w:t>Idea of whitespacing</w:t>
-      </w:r>
+        <w:t xml:space="preserve">Idea of </w:t>
+      </w:r>
+      <w:proofErr w:type="spellStart"/>
+      <w:r>
+        <w:rPr>
+          <w:rFonts w:ascii="Helvetica" w:eastAsia="Times New Roman" w:hAnsi="Helvetica" w:cs="Helvetica"/>
+          <w:color w:val="29303B"/>
+          <w:sz w:val="23"/>
+          <w:szCs w:val="23"/>
+        </w:rPr>
+        <w:t>whitespacing</w:t>
+      </w:r>
+      <w:proofErr w:type="spellEnd"/>
     </w:p>
     <w:p>
       <w:pPr>
@@ -3767,6 +3869,535 @@
         <w:t>And then we start adding CSS to this small business page.</w:t>
       </w:r>
     </w:p>
+    <w:p>
+      <w:pPr>
+        <w:shd w:val="clear" w:color="auto" w:fill="FFFFFF"/>
+        <w:spacing w:after="306" w:line="240" w:lineRule="auto"/>
+        <w:jc w:val="center"/>
+        <w:rPr>
+          <w:rFonts w:ascii="Helvetica" w:hAnsi="Helvetica" w:cs="Helvetica"/>
+          <w:b/>
+          <w:bCs/>
+          <w:color w:val="29303B"/>
+          <w:sz w:val="32"/>
+          <w:szCs w:val="32"/>
+          <w:shd w:val="clear" w:color="auto" w:fill="F7F8FA"/>
+        </w:rPr>
+      </w:pPr>
+      <w:r>
+        <w:rPr>
+          <w:rFonts w:ascii="Helvetica" w:hAnsi="Helvetica" w:cs="Helvetica"/>
+          <w:b/>
+          <w:bCs/>
+          <w:color w:val="29303B"/>
+          <w:sz w:val="32"/>
+          <w:szCs w:val="32"/>
+          <w:shd w:val="clear" w:color="auto" w:fill="F7F8FA"/>
+        </w:rPr>
+        <w:lastRenderedPageBreak/>
+        <w:t>4. Working With JavaScript</w:t>
+      </w:r>
+      <w:r>
+        <w:rPr>
+          <w:rFonts w:ascii="Helvetica" w:hAnsi="Helvetica" w:cs="Helvetica"/>
+          <w:b/>
+          <w:bCs/>
+          <w:color w:val="29303B"/>
+          <w:sz w:val="32"/>
+          <w:szCs w:val="32"/>
+        </w:rPr>
+        <w:br/>
+      </w:r>
+      <w:r>
+        <w:rPr>
+          <w:rFonts w:ascii="Helvetica" w:hAnsi="Helvetica" w:cs="Helvetica"/>
+          <w:b/>
+          <w:bCs/>
+          <w:color w:val="29303B"/>
+          <w:sz w:val="32"/>
+          <w:szCs w:val="32"/>
+          <w:shd w:val="clear" w:color="auto" w:fill="F7F8FA"/>
+        </w:rPr>
+        <w:t xml:space="preserve">&amp; </w:t>
+      </w:r>
+      <w:proofErr w:type="spellStart"/>
+      <w:r>
+        <w:rPr>
+          <w:rFonts w:ascii="Helvetica" w:hAnsi="Helvetica" w:cs="Helvetica"/>
+          <w:b/>
+          <w:bCs/>
+          <w:color w:val="29303B"/>
+          <w:sz w:val="32"/>
+          <w:szCs w:val="32"/>
+          <w:shd w:val="clear" w:color="auto" w:fill="F7F8FA"/>
+        </w:rPr>
+        <w:t>JQuery</w:t>
+      </w:r>
+      <w:proofErr w:type="spellEnd"/>
+    </w:p>
+    <w:p>
+      <w:pPr>
+        <w:pStyle w:val="ListParagraph"/>
+        <w:numPr>
+          <w:ilvl w:val="0"/>
+          <w:numId w:val="37"/>
+        </w:numPr>
+        <w:shd w:val="clear" w:color="auto" w:fill="FFFFFF"/>
+        <w:spacing w:after="306" w:line="240" w:lineRule="auto"/>
+      </w:pPr>
+      <w:r>
+        <w:t>Basic JavaScript</w:t>
+      </w:r>
+    </w:p>
+    <w:p>
+      <w:pPr>
+        <w:pStyle w:val="ListParagraph"/>
+        <w:numPr>
+          <w:ilvl w:val="0"/>
+          <w:numId w:val="37"/>
+        </w:numPr>
+        <w:shd w:val="clear" w:color="auto" w:fill="FFFFFF"/>
+        <w:spacing w:after="306" w:line="240" w:lineRule="auto"/>
+      </w:pPr>
+      <w:r>
+        <w:t xml:space="preserve">Getting </w:t>
+      </w:r>
+      <w:proofErr w:type="spellStart"/>
+      <w:r>
+        <w:t>Sarted</w:t>
+      </w:r>
+      <w:proofErr w:type="spellEnd"/>
+      <w:r>
+        <w:t xml:space="preserve"> With </w:t>
+      </w:r>
+      <w:proofErr w:type="spellStart"/>
+      <w:r>
+        <w:t>JQuery</w:t>
+      </w:r>
+      <w:proofErr w:type="spellEnd"/>
+    </w:p>
+    <w:p>
+      <w:pPr>
+        <w:shd w:val="clear" w:color="auto" w:fill="FFFFFF"/>
+      </w:pPr>
+      <w:r>
+        <w:t xml:space="preserve">JavaScript &amp; </w:t>
+      </w:r>
+      <w:proofErr w:type="spellStart"/>
+      <w:r>
+        <w:t>JQuery</w:t>
+      </w:r>
+      <w:proofErr w:type="spellEnd"/>
+      <w:r>
+        <w:t xml:space="preserve"> Quiz</w:t>
+      </w:r>
+      <w:r>
+        <w:rPr>
+          <w:noProof/>
+        </w:rPr>
+        <w:drawing>
+          <wp:inline distT="0" distB="0" distL="0" distR="0">
+            <wp:extent cx="4609922" cy="1556425"/>
+            <wp:effectExtent l="19050" t="0" r="178" b="0"/>
+            <wp:docPr id="7" name="Picture 2"/>
+            <wp:cNvGraphicFramePr>
+              <a:graphicFrameLocks xmlns:a="http://schemas.openxmlformats.org/drawingml/2006/main" noChangeAspect="1"/>
+            </wp:cNvGraphicFramePr>
+            <a:graphic xmlns:a="http://schemas.openxmlformats.org/drawingml/2006/main">
+              <a:graphicData uri="http://schemas.openxmlformats.org/drawingml/2006/picture">
+                <pic:pic xmlns:pic="http://schemas.openxmlformats.org/drawingml/2006/picture">
+                  <pic:nvPicPr>
+                    <pic:cNvPr id="0" name="Picture 2"/>
+                    <pic:cNvPicPr>
+                      <a:picLocks noChangeAspect="1" noChangeArrowheads="1"/>
+                    </pic:cNvPicPr>
+                  </pic:nvPicPr>
+                  <pic:blipFill>
+                    <a:blip r:embed="rId20"/>
+                    <a:srcRect/>
+                    <a:stretch>
+                      <a:fillRect/>
+                    </a:stretch>
+                  </pic:blipFill>
+                  <pic:spPr bwMode="auto">
+                    <a:xfrm>
+                      <a:off x="0" y="0"/>
+                      <a:ext cx="4610317" cy="1556558"/>
+                    </a:xfrm>
+                    <a:prstGeom prst="rect">
+                      <a:avLst/>
+                    </a:prstGeom>
+                    <a:noFill/>
+                    <a:ln w="9525">
+                      <a:noFill/>
+                      <a:miter lim="800000"/>
+                      <a:headEnd/>
+                      <a:tailEnd/>
+                    </a:ln>
+                  </pic:spPr>
+                </pic:pic>
+              </a:graphicData>
+            </a:graphic>
+          </wp:inline>
+        </w:drawing>
+      </w:r>
+      <w:r>
+        <w:rPr>
+          <w:noProof/>
+        </w:rPr>
+        <w:drawing>
+          <wp:inline distT="0" distB="0" distL="0" distR="0">
+            <wp:extent cx="4300031" cy="1614792"/>
+            <wp:effectExtent l="19050" t="0" r="5269" b="0"/>
+            <wp:docPr id="9" name="Picture 5"/>
+            <wp:cNvGraphicFramePr>
+              <a:graphicFrameLocks xmlns:a="http://schemas.openxmlformats.org/drawingml/2006/main" noChangeAspect="1"/>
+            </wp:cNvGraphicFramePr>
+            <a:graphic xmlns:a="http://schemas.openxmlformats.org/drawingml/2006/main">
+              <a:graphicData uri="http://schemas.openxmlformats.org/drawingml/2006/picture">
+                <pic:pic xmlns:pic="http://schemas.openxmlformats.org/drawingml/2006/picture">
+                  <pic:nvPicPr>
+                    <pic:cNvPr id="0" name="Picture 5"/>
+                    <pic:cNvPicPr>
+                      <a:picLocks noChangeAspect="1" noChangeArrowheads="1"/>
+                    </pic:cNvPicPr>
+                  </pic:nvPicPr>
+                  <pic:blipFill>
+                    <a:blip r:embed="rId21"/>
+                    <a:srcRect/>
+                    <a:stretch>
+                      <a:fillRect/>
+                    </a:stretch>
+                  </pic:blipFill>
+                  <pic:spPr bwMode="auto">
+                    <a:xfrm>
+                      <a:off x="0" y="0"/>
+                      <a:ext cx="4300177" cy="1614847"/>
+                    </a:xfrm>
+                    <a:prstGeom prst="rect">
+                      <a:avLst/>
+                    </a:prstGeom>
+                    <a:noFill/>
+                    <a:ln w="9525">
+                      <a:noFill/>
+                      <a:miter lim="800000"/>
+                      <a:headEnd/>
+                      <a:tailEnd/>
+                    </a:ln>
+                  </pic:spPr>
+                </pic:pic>
+              </a:graphicData>
+            </a:graphic>
+          </wp:inline>
+        </w:drawing>
+      </w:r>
+    </w:p>
+    <w:p>
+      <w:pPr>
+        <w:shd w:val="clear" w:color="auto" w:fill="FFFFFF"/>
+        <w:jc w:val="center"/>
+        <w:rPr>
+          <w:rFonts w:ascii="Helvetica" w:eastAsia="Times New Roman" w:hAnsi="Helvetica" w:cs="Helvetica"/>
+          <w:color w:val="29303B"/>
+          <w:sz w:val="55"/>
+          <w:szCs w:val="55"/>
+        </w:rPr>
+      </w:pPr>
+      <w:r>
+        <w:rPr>
+          <w:rFonts w:ascii="Helvetica" w:eastAsia="Times New Roman" w:hAnsi="Helvetica" w:cs="Helvetica"/>
+          <w:color w:val="29303B"/>
+          <w:sz w:val="32"/>
+          <w:szCs w:val="32"/>
+        </w:rPr>
+        <w:t xml:space="preserve">Conclusion to Working With JavaScript &amp; </w:t>
+      </w:r>
+      <w:proofErr w:type="spellStart"/>
+      <w:r>
+        <w:rPr>
+          <w:rFonts w:ascii="Helvetica" w:eastAsia="Times New Roman" w:hAnsi="Helvetica" w:cs="Helvetica"/>
+          <w:color w:val="29303B"/>
+          <w:sz w:val="32"/>
+          <w:szCs w:val="32"/>
+        </w:rPr>
+        <w:t>jQuery</w:t>
+      </w:r>
+      <w:proofErr w:type="spellEnd"/>
+    </w:p>
+    <w:p>
+      <w:pPr>
+        <w:shd w:val="clear" w:color="auto" w:fill="FFFFFF"/>
+        <w:spacing w:after="306" w:line="240" w:lineRule="auto"/>
+        <w:rPr>
+          <w:rFonts w:ascii="Helvetica" w:eastAsia="Times New Roman" w:hAnsi="Helvetica" w:cs="Helvetica"/>
+          <w:color w:val="29303B"/>
+          <w:sz w:val="28"/>
+          <w:szCs w:val="28"/>
+        </w:rPr>
+      </w:pPr>
+      <w:r>
+        <w:rPr>
+          <w:rFonts w:ascii="Helvetica" w:eastAsia="Times New Roman" w:hAnsi="Helvetica" w:cs="Helvetica"/>
+          <w:color w:val="29303B"/>
+          <w:sz w:val="28"/>
+          <w:szCs w:val="28"/>
+        </w:rPr>
+        <w:t xml:space="preserve">In this section, you learned about very basic of JavaScript and </w:t>
+      </w:r>
+      <w:proofErr w:type="spellStart"/>
+      <w:r>
+        <w:rPr>
+          <w:rFonts w:ascii="Helvetica" w:eastAsia="Times New Roman" w:hAnsi="Helvetica" w:cs="Helvetica"/>
+          <w:color w:val="29303B"/>
+          <w:sz w:val="28"/>
+          <w:szCs w:val="28"/>
+        </w:rPr>
+        <w:t>jQuery</w:t>
+      </w:r>
+      <w:proofErr w:type="spellEnd"/>
+      <w:r>
+        <w:rPr>
+          <w:rFonts w:ascii="Helvetica" w:eastAsia="Times New Roman" w:hAnsi="Helvetica" w:cs="Helvetica"/>
+          <w:color w:val="29303B"/>
+          <w:sz w:val="28"/>
+          <w:szCs w:val="28"/>
+        </w:rPr>
+        <w:t xml:space="preserve"> library. You learned below listed things at very basic level.</w:t>
+      </w:r>
+    </w:p>
+    <w:p>
+      <w:pPr>
+        <w:numPr>
+          <w:ilvl w:val="0"/>
+          <w:numId w:val="38"/>
+        </w:numPr>
+        <w:shd w:val="clear" w:color="auto" w:fill="FFFFFF"/>
+        <w:spacing w:before="100" w:beforeAutospacing="1" w:after="153" w:line="240" w:lineRule="auto"/>
+        <w:rPr>
+          <w:rFonts w:ascii="Helvetica" w:eastAsia="Times New Roman" w:hAnsi="Helvetica" w:cs="Helvetica"/>
+          <w:color w:val="29303B"/>
+          <w:sz w:val="23"/>
+          <w:szCs w:val="23"/>
+        </w:rPr>
+      </w:pPr>
+      <w:r>
+        <w:rPr>
+          <w:rFonts w:ascii="Helvetica" w:eastAsia="Times New Roman" w:hAnsi="Helvetica" w:cs="Helvetica"/>
+          <w:color w:val="29303B"/>
+          <w:sz w:val="23"/>
+          <w:szCs w:val="23"/>
+        </w:rPr>
+        <w:t> What is JavaScript?</w:t>
+      </w:r>
+    </w:p>
+    <w:p>
+      <w:pPr>
+        <w:numPr>
+          <w:ilvl w:val="1"/>
+          <w:numId w:val="39"/>
+        </w:numPr>
+        <w:shd w:val="clear" w:color="auto" w:fill="FFFFFF"/>
+        <w:spacing w:before="100" w:beforeAutospacing="1" w:after="153" w:line="240" w:lineRule="auto"/>
+        <w:ind w:left="1440" w:hanging="360"/>
+        <w:rPr>
+          <w:rFonts w:ascii="Helvetica" w:eastAsia="Times New Roman" w:hAnsi="Helvetica" w:cs="Helvetica"/>
+          <w:color w:val="29303B"/>
+          <w:sz w:val="23"/>
+          <w:szCs w:val="23"/>
+        </w:rPr>
+      </w:pPr>
+      <w:r>
+        <w:rPr>
+          <w:rFonts w:ascii="Helvetica" w:eastAsia="Times New Roman" w:hAnsi="Helvetica" w:cs="Helvetica"/>
+          <w:b/>
+          <w:bCs/>
+          <w:color w:val="29303B"/>
+          <w:sz w:val="23"/>
+        </w:rPr>
+        <w:t>JavaScript</w:t>
+      </w:r>
+      <w:r>
+        <w:rPr>
+          <w:rFonts w:ascii="Helvetica" w:eastAsia="Times New Roman" w:hAnsi="Helvetica" w:cs="Helvetica"/>
+          <w:color w:val="29303B"/>
+          <w:sz w:val="23"/>
+          <w:szCs w:val="23"/>
+        </w:rPr>
+        <w:t> is a programming language used to  make web pages interactive.</w:t>
+      </w:r>
+    </w:p>
+    <w:p>
+      <w:pPr>
+        <w:numPr>
+          <w:ilvl w:val="0"/>
+          <w:numId w:val="39"/>
+        </w:numPr>
+        <w:shd w:val="clear" w:color="auto" w:fill="FFFFFF"/>
+        <w:spacing w:before="100" w:beforeAutospacing="1" w:after="153" w:line="240" w:lineRule="auto"/>
+        <w:rPr>
+          <w:rFonts w:ascii="Helvetica" w:eastAsia="Times New Roman" w:hAnsi="Helvetica" w:cs="Helvetica"/>
+          <w:color w:val="29303B"/>
+          <w:sz w:val="23"/>
+          <w:szCs w:val="23"/>
+        </w:rPr>
+      </w:pPr>
+      <w:r>
+        <w:rPr>
+          <w:rFonts w:ascii="Helvetica" w:eastAsia="Times New Roman" w:hAnsi="Helvetica" w:cs="Helvetica"/>
+          <w:color w:val="29303B"/>
+          <w:sz w:val="23"/>
+          <w:szCs w:val="23"/>
+        </w:rPr>
+        <w:t xml:space="preserve">What is </w:t>
+      </w:r>
+      <w:proofErr w:type="spellStart"/>
+      <w:r>
+        <w:rPr>
+          <w:rFonts w:ascii="Helvetica" w:eastAsia="Times New Roman" w:hAnsi="Helvetica" w:cs="Helvetica"/>
+          <w:color w:val="29303B"/>
+          <w:sz w:val="23"/>
+          <w:szCs w:val="23"/>
+        </w:rPr>
+        <w:t>JQuery</w:t>
+      </w:r>
+      <w:proofErr w:type="spellEnd"/>
+      <w:r>
+        <w:rPr>
+          <w:rFonts w:ascii="Helvetica" w:eastAsia="Times New Roman" w:hAnsi="Helvetica" w:cs="Helvetica"/>
+          <w:color w:val="29303B"/>
+          <w:sz w:val="23"/>
+          <w:szCs w:val="23"/>
+        </w:rPr>
+        <w:t>?</w:t>
+      </w:r>
+    </w:p>
+    <w:p>
+      <w:pPr>
+        <w:numPr>
+          <w:ilvl w:val="1"/>
+          <w:numId w:val="40"/>
+        </w:numPr>
+        <w:shd w:val="clear" w:color="auto" w:fill="FFFFFF"/>
+        <w:spacing w:before="100" w:beforeAutospacing="1" w:after="153" w:line="240" w:lineRule="auto"/>
+        <w:ind w:left="720" w:hanging="360"/>
+        <w:rPr>
+          <w:rFonts w:ascii="Helvetica" w:eastAsia="Times New Roman" w:hAnsi="Helvetica" w:cs="Helvetica"/>
+          <w:color w:val="29303B"/>
+          <w:sz w:val="23"/>
+          <w:szCs w:val="23"/>
+        </w:rPr>
+      </w:pPr>
+      <w:proofErr w:type="spellStart"/>
+      <w:r>
+        <w:rPr>
+          <w:rFonts w:ascii="Helvetica" w:eastAsia="Times New Roman" w:hAnsi="Helvetica" w:cs="Helvetica"/>
+          <w:color w:val="29303B"/>
+          <w:sz w:val="23"/>
+          <w:szCs w:val="23"/>
+        </w:rPr>
+        <w:t>jQuery</w:t>
+      </w:r>
+      <w:proofErr w:type="spellEnd"/>
+      <w:r>
+        <w:rPr>
+          <w:rFonts w:ascii="Helvetica" w:eastAsia="Times New Roman" w:hAnsi="Helvetica" w:cs="Helvetica"/>
+          <w:color w:val="29303B"/>
+          <w:sz w:val="23"/>
+          <w:szCs w:val="23"/>
+        </w:rPr>
+        <w:t xml:space="preserve"> is a JavaScript Library</w:t>
+      </w:r>
+    </w:p>
+    <w:p>
+      <w:pPr>
+        <w:numPr>
+          <w:ilvl w:val="1"/>
+          <w:numId w:val="40"/>
+        </w:numPr>
+        <w:shd w:val="clear" w:color="auto" w:fill="FFFFFF"/>
+        <w:spacing w:before="100" w:beforeAutospacing="1" w:after="153" w:line="240" w:lineRule="auto"/>
+        <w:ind w:left="1440" w:hanging="360"/>
+        <w:rPr>
+          <w:rFonts w:ascii="Helvetica" w:eastAsia="Times New Roman" w:hAnsi="Helvetica" w:cs="Helvetica"/>
+          <w:color w:val="29303B"/>
+          <w:sz w:val="23"/>
+          <w:szCs w:val="23"/>
+        </w:rPr>
+      </w:pPr>
+      <w:proofErr w:type="spellStart"/>
+      <w:r>
+        <w:rPr>
+          <w:rFonts w:ascii="Helvetica" w:eastAsia="Times New Roman" w:hAnsi="Helvetica" w:cs="Helvetica"/>
+          <w:color w:val="29303B"/>
+          <w:sz w:val="23"/>
+          <w:szCs w:val="23"/>
+        </w:rPr>
+        <w:t>jQuery</w:t>
+      </w:r>
+      <w:proofErr w:type="spellEnd"/>
+      <w:r>
+        <w:rPr>
+          <w:rFonts w:ascii="Helvetica" w:eastAsia="Times New Roman" w:hAnsi="Helvetica" w:cs="Helvetica"/>
+          <w:color w:val="29303B"/>
+          <w:sz w:val="23"/>
+          <w:szCs w:val="23"/>
+        </w:rPr>
+        <w:t xml:space="preserve"> is a lightweight, "write less, do more", JavaScript library</w:t>
+      </w:r>
+    </w:p>
+    <w:p>
+      <w:pPr>
+        <w:numPr>
+          <w:ilvl w:val="1"/>
+          <w:numId w:val="40"/>
+        </w:numPr>
+        <w:shd w:val="clear" w:color="auto" w:fill="FFFFFF"/>
+        <w:spacing w:before="100" w:beforeAutospacing="1" w:after="153" w:line="240" w:lineRule="auto"/>
+        <w:ind w:left="1440" w:hanging="360"/>
+        <w:rPr>
+          <w:rFonts w:ascii="Helvetica" w:eastAsia="Times New Roman" w:hAnsi="Helvetica" w:cs="Helvetica"/>
+          <w:color w:val="29303B"/>
+          <w:sz w:val="23"/>
+          <w:szCs w:val="23"/>
+        </w:rPr>
+      </w:pPr>
+      <w:r>
+        <w:rPr>
+          <w:rFonts w:ascii="Helvetica" w:eastAsia="Times New Roman" w:hAnsi="Helvetica" w:cs="Helvetica"/>
+          <w:color w:val="29303B"/>
+          <w:sz w:val="23"/>
+          <w:szCs w:val="23"/>
+        </w:rPr>
+        <w:t xml:space="preserve">Download </w:t>
+      </w:r>
+      <w:proofErr w:type="spellStart"/>
+      <w:r>
+        <w:rPr>
+          <w:rFonts w:ascii="Helvetica" w:eastAsia="Times New Roman" w:hAnsi="Helvetica" w:cs="Helvetica"/>
+          <w:color w:val="29303B"/>
+          <w:sz w:val="23"/>
+          <w:szCs w:val="23"/>
+        </w:rPr>
+        <w:t>jQuery</w:t>
+      </w:r>
+      <w:proofErr w:type="spellEnd"/>
+      <w:r>
+        <w:rPr>
+          <w:rFonts w:ascii="Helvetica" w:eastAsia="Times New Roman" w:hAnsi="Helvetica" w:cs="Helvetica"/>
+          <w:color w:val="29303B"/>
+          <w:sz w:val="23"/>
+          <w:szCs w:val="23"/>
+        </w:rPr>
+        <w:t xml:space="preserve"> library and added to web page.</w:t>
+      </w:r>
+    </w:p>
+    <w:p>
+      <w:pPr>
+        <w:pStyle w:val="ListParagraph"/>
+        <w:shd w:val="clear" w:color="auto" w:fill="FFFFFF"/>
+        <w:spacing w:after="306" w:line="240" w:lineRule="auto"/>
+      </w:pPr>
+    </w:p>
     <w:sectPr>
       <w:pgSz w:w="12240" w:h="15840"/>
       <w:pgMar w:top="1440" w:right="1440" w:bottom="1440" w:left="1440" w:header="720" w:footer="720" w:gutter="0"/>
@@ -3800,12 +4431,126 @@
         <v:path o:extrusionok="f" gradientshapeok="t" o:connecttype="rect"/>
         <o:lock v:ext="edit" aspectratio="t"/>
       </v:shapetype>
-      <v:shape id="_x0000_i1037" type="#_x0000_t75" style="width:11.5pt;height:11.5pt" o:bullet="t">
+      <v:shape id="_x0000_i1033" type="#_x0000_t75" style="width:11.5pt;height:11.5pt" o:bullet="t">
         <v:imagedata r:id="rId1" o:title="msoC5DF"/>
       </v:shape>
     </w:pict>
   </w:numPicBullet>
   <w:abstractNum w:abstractNumId="0">
+    <w:nsid w:val="0F240A39"/>
+    <w:multiLevelType w:val="hybridMultilevel"/>
+    <w:tmpl w:val="D05E5E40"/>
+    <w:lvl w:ilvl="0" w:tplc="04090007">
+      <w:start w:val="1"/>
+      <w:numFmt w:val="bullet"/>
+      <w:lvlText w:val=""/>
+      <w:lvlPicBulletId w:val="0"/>
+      <w:lvlJc w:val="left"/>
+      <w:pPr>
+        <w:ind w:left="720" w:hanging="360"/>
+      </w:pPr>
+      <w:rPr>
+        <w:rFonts w:ascii="Symbol" w:hAnsi="Symbol" w:hint="default"/>
+      </w:rPr>
+    </w:lvl>
+    <w:lvl w:ilvl="1" w:tplc="04090003" w:tentative="1">
+      <w:start w:val="1"/>
+      <w:numFmt w:val="bullet"/>
+      <w:lvlText w:val="o"/>
+      <w:lvlJc w:val="left"/>
+      <w:pPr>
+        <w:ind w:left="1440" w:hanging="360"/>
+      </w:pPr>
+      <w:rPr>
+        <w:rFonts w:ascii="Courier New" w:hAnsi="Courier New" w:cs="Courier New" w:hint="default"/>
+      </w:rPr>
+    </w:lvl>
+    <w:lvl w:ilvl="2" w:tplc="04090005" w:tentative="1">
+      <w:start w:val="1"/>
+      <w:numFmt w:val="bullet"/>
+      <w:lvlText w:val=""/>
+      <w:lvlJc w:val="left"/>
+      <w:pPr>
+        <w:ind w:left="2160" w:hanging="360"/>
+      </w:pPr>
+      <w:rPr>
+        <w:rFonts w:ascii="Wingdings" w:hAnsi="Wingdings" w:hint="default"/>
+      </w:rPr>
+    </w:lvl>
+    <w:lvl w:ilvl="3" w:tplc="04090001" w:tentative="1">
+      <w:start w:val="1"/>
+      <w:numFmt w:val="bullet"/>
+      <w:lvlText w:val=""/>
+      <w:lvlJc w:val="left"/>
+      <w:pPr>
+        <w:ind w:left="2880" w:hanging="360"/>
+      </w:pPr>
+      <w:rPr>
+        <w:rFonts w:ascii="Symbol" w:hAnsi="Symbol" w:hint="default"/>
+      </w:rPr>
+    </w:lvl>
+    <w:lvl w:ilvl="4" w:tplc="04090003" w:tentative="1">
+      <w:start w:val="1"/>
+      <w:numFmt w:val="bullet"/>
+      <w:lvlText w:val="o"/>
+      <w:lvlJc w:val="left"/>
+      <w:pPr>
+        <w:ind w:left="3600" w:hanging="360"/>
+      </w:pPr>
+      <w:rPr>
+        <w:rFonts w:ascii="Courier New" w:hAnsi="Courier New" w:cs="Courier New" w:hint="default"/>
+      </w:rPr>
+    </w:lvl>
+    <w:lvl w:ilvl="5" w:tplc="04090005" w:tentative="1">
+      <w:start w:val="1"/>
+      <w:numFmt w:val="bullet"/>
+      <w:lvlText w:val=""/>
+      <w:lvlJc w:val="left"/>
+      <w:pPr>
+        <w:ind w:left="4320" w:hanging="360"/>
+      </w:pPr>
+      <w:rPr>
+        <w:rFonts w:ascii="Wingdings" w:hAnsi="Wingdings" w:hint="default"/>
+      </w:rPr>
+    </w:lvl>
+    <w:lvl w:ilvl="6" w:tplc="04090001" w:tentative="1">
+      <w:start w:val="1"/>
+      <w:numFmt w:val="bullet"/>
+      <w:lvlText w:val=""/>
+      <w:lvlJc w:val="left"/>
+      <w:pPr>
+        <w:ind w:left="5040" w:hanging="360"/>
+      </w:pPr>
+      <w:rPr>
+        <w:rFonts w:ascii="Symbol" w:hAnsi="Symbol" w:hint="default"/>
+      </w:rPr>
+    </w:lvl>
+    <w:lvl w:ilvl="7" w:tplc="04090003" w:tentative="1">
+      <w:start w:val="1"/>
+      <w:numFmt w:val="bullet"/>
+      <w:lvlText w:val="o"/>
+      <w:lvlJc w:val="left"/>
+      <w:pPr>
+        <w:ind w:left="5760" w:hanging="360"/>
+      </w:pPr>
+      <w:rPr>
+        <w:rFonts w:ascii="Courier New" w:hAnsi="Courier New" w:cs="Courier New" w:hint="default"/>
+      </w:rPr>
+    </w:lvl>
+    <w:lvl w:ilvl="8" w:tplc="04090005" w:tentative="1">
+      <w:start w:val="1"/>
+      <w:numFmt w:val="bullet"/>
+      <w:lvlText w:val=""/>
+      <w:lvlJc w:val="left"/>
+      <w:pPr>
+        <w:ind w:left="6480" w:hanging="360"/>
+      </w:pPr>
+      <w:rPr>
+        <w:rFonts w:ascii="Wingdings" w:hAnsi="Wingdings" w:hint="default"/>
+      </w:rPr>
+    </w:lvl>
+  </w:abstractNum>
+  <w:abstractNum w:abstractNumId="1">
     <w:nsid w:val="12D07365"/>
     <w:multiLevelType w:val="hybridMultilevel"/>
     <w:tmpl w:val="29C24DE2"/>
@@ -3918,7 +4663,7 @@
       </w:rPr>
     </w:lvl>
   </w:abstractNum>
-  <w:abstractNum w:abstractNumId="1">
+  <w:abstractNum w:abstractNumId="2">
     <w:nsid w:val="1A9736C9"/>
     <w:multiLevelType w:val="multilevel"/>
     <w:tmpl w:val="14C415AC"/>
@@ -4031,7 +4776,7 @@
       </w:pPr>
     </w:lvl>
   </w:abstractNum>
-  <w:abstractNum w:abstractNumId="2">
+  <w:abstractNum w:abstractNumId="3">
     <w:nsid w:val="217F3658"/>
     <w:multiLevelType w:val="multilevel"/>
     <w:tmpl w:val="F65A8012"/>
@@ -4144,7 +4889,7 @@
       </w:pPr>
     </w:lvl>
   </w:abstractNum>
-  <w:abstractNum w:abstractNumId="3">
+  <w:abstractNum w:abstractNumId="4">
     <w:nsid w:val="254C0029"/>
     <w:multiLevelType w:val="hybridMultilevel"/>
     <w:tmpl w:val="828CDA1A"/>
@@ -4258,7 +5003,7 @@
       </w:rPr>
     </w:lvl>
   </w:abstractNum>
-  <w:abstractNum w:abstractNumId="4">
+  <w:abstractNum w:abstractNumId="5">
     <w:nsid w:val="53CB5D13"/>
     <w:multiLevelType w:val="hybridMultilevel"/>
     <w:tmpl w:val="D2767D8E"/>
@@ -4372,7 +5117,7 @@
       </w:rPr>
     </w:lvl>
   </w:abstractNum>
-  <w:abstractNum w:abstractNumId="5">
+  <w:abstractNum w:abstractNumId="6">
     <w:nsid w:val="5A4D74B4"/>
     <w:multiLevelType w:val="hybridMultilevel"/>
     <w:tmpl w:val="A5BA53C8"/>
@@ -4486,7 +5231,7 @@
       </w:rPr>
     </w:lvl>
   </w:abstractNum>
-  <w:abstractNum w:abstractNumId="6">
+  <w:abstractNum w:abstractNumId="7">
     <w:nsid w:val="60770E2B"/>
     <w:multiLevelType w:val="hybridMultilevel"/>
     <w:tmpl w:val="5F3C1D70"/>
@@ -4599,7 +5344,7 @@
       </w:rPr>
     </w:lvl>
   </w:abstractNum>
-  <w:abstractNum w:abstractNumId="7">
+  <w:abstractNum w:abstractNumId="8">
     <w:nsid w:val="61E56369"/>
     <w:multiLevelType w:val="hybridMultilevel"/>
     <w:tmpl w:val="02527CC2"/>
@@ -4713,7 +5458,7 @@
       </w:rPr>
     </w:lvl>
   </w:abstractNum>
-  <w:abstractNum w:abstractNumId="8">
+  <w:abstractNum w:abstractNumId="9">
     <w:nsid w:val="61FB36FB"/>
     <w:multiLevelType w:val="hybridMultilevel"/>
     <w:tmpl w:val="199026E0"/>
@@ -4827,7 +5572,7 @@
       </w:rPr>
     </w:lvl>
   </w:abstractNum>
-  <w:abstractNum w:abstractNumId="9">
+  <w:abstractNum w:abstractNumId="10">
     <w:nsid w:val="6B5310EF"/>
     <w:multiLevelType w:val="multilevel"/>
     <w:tmpl w:val="A77EFFE6"/>
@@ -4940,7 +5685,7 @@
       </w:pPr>
     </w:lvl>
   </w:abstractNum>
-  <w:abstractNum w:abstractNumId="10">
+  <w:abstractNum w:abstractNumId="11">
     <w:nsid w:val="6DDB4591"/>
     <w:multiLevelType w:val="hybridMultilevel"/>
     <w:tmpl w:val="139C9F70"/>
@@ -5054,7 +5799,7 @@
       </w:rPr>
     </w:lvl>
   </w:abstractNum>
-  <w:abstractNum w:abstractNumId="11">
+  <w:abstractNum w:abstractNumId="12">
     <w:nsid w:val="720C04F6"/>
     <w:multiLevelType w:val="hybridMultilevel"/>
     <w:tmpl w:val="EE501FA6"/>
@@ -5168,7 +5913,120 @@
       </w:rPr>
     </w:lvl>
   </w:abstractNum>
-  <w:abstractNum w:abstractNumId="12">
+  <w:abstractNum w:abstractNumId="13">
+    <w:nsid w:val="7B11164D"/>
+    <w:multiLevelType w:val="multilevel"/>
+    <w:tmpl w:val="5FB64E96"/>
+    <w:lvl w:ilvl="0">
+      <w:start w:val="1"/>
+      <w:numFmt w:val="decimal"/>
+      <w:lvlText w:val="%1."/>
+      <w:lvlJc w:val="left"/>
+      <w:pPr>
+        <w:tabs>
+          <w:tab w:val="num" w:pos="720"/>
+        </w:tabs>
+        <w:ind w:left="720" w:hanging="360"/>
+      </w:pPr>
+    </w:lvl>
+    <w:lvl w:ilvl="1">
+      <w:start w:val="1"/>
+      <w:numFmt w:val="decimal"/>
+      <w:lvlText w:val="%2."/>
+      <w:lvlJc w:val="left"/>
+      <w:pPr>
+        <w:tabs>
+          <w:tab w:val="num" w:pos="1440"/>
+        </w:tabs>
+        <w:ind w:left="1440" w:hanging="360"/>
+      </w:pPr>
+    </w:lvl>
+    <w:lvl w:ilvl="2" w:tentative="1">
+      <w:start w:val="1"/>
+      <w:numFmt w:val="decimal"/>
+      <w:lvlText w:val="%3."/>
+      <w:lvlJc w:val="left"/>
+      <w:pPr>
+        <w:tabs>
+          <w:tab w:val="num" w:pos="2160"/>
+        </w:tabs>
+        <w:ind w:left="2160" w:hanging="360"/>
+      </w:pPr>
+    </w:lvl>
+    <w:lvl w:ilvl="3" w:tentative="1">
+      <w:start w:val="1"/>
+      <w:numFmt w:val="decimal"/>
+      <w:lvlText w:val="%4."/>
+      <w:lvlJc w:val="left"/>
+      <w:pPr>
+        <w:tabs>
+          <w:tab w:val="num" w:pos="2880"/>
+        </w:tabs>
+        <w:ind w:left="2880" w:hanging="360"/>
+      </w:pPr>
+    </w:lvl>
+    <w:lvl w:ilvl="4" w:tentative="1">
+      <w:start w:val="1"/>
+      <w:numFmt w:val="decimal"/>
+      <w:lvlText w:val="%5."/>
+      <w:lvlJc w:val="left"/>
+      <w:pPr>
+        <w:tabs>
+          <w:tab w:val="num" w:pos="3600"/>
+        </w:tabs>
+        <w:ind w:left="3600" w:hanging="360"/>
+      </w:pPr>
+    </w:lvl>
+    <w:lvl w:ilvl="5" w:tentative="1">
+      <w:start w:val="1"/>
+      <w:numFmt w:val="decimal"/>
+      <w:lvlText w:val="%6."/>
+      <w:lvlJc w:val="left"/>
+      <w:pPr>
+        <w:tabs>
+          <w:tab w:val="num" w:pos="4320"/>
+        </w:tabs>
+        <w:ind w:left="4320" w:hanging="360"/>
+      </w:pPr>
+    </w:lvl>
+    <w:lvl w:ilvl="6" w:tentative="1">
+      <w:start w:val="1"/>
+      <w:numFmt w:val="decimal"/>
+      <w:lvlText w:val="%7."/>
+      <w:lvlJc w:val="left"/>
+      <w:pPr>
+        <w:tabs>
+          <w:tab w:val="num" w:pos="5040"/>
+        </w:tabs>
+        <w:ind w:left="5040" w:hanging="360"/>
+      </w:pPr>
+    </w:lvl>
+    <w:lvl w:ilvl="7" w:tentative="1">
+      <w:start w:val="1"/>
+      <w:numFmt w:val="decimal"/>
+      <w:lvlText w:val="%8."/>
+      <w:lvlJc w:val="left"/>
+      <w:pPr>
+        <w:tabs>
+          <w:tab w:val="num" w:pos="5760"/>
+        </w:tabs>
+        <w:ind w:left="5760" w:hanging="360"/>
+      </w:pPr>
+    </w:lvl>
+    <w:lvl w:ilvl="8" w:tentative="1">
+      <w:start w:val="1"/>
+      <w:numFmt w:val="decimal"/>
+      <w:lvlText w:val="%9."/>
+      <w:lvlJc w:val="left"/>
+      <w:pPr>
+        <w:tabs>
+          <w:tab w:val="num" w:pos="6480"/>
+        </w:tabs>
+        <w:ind w:left="6480" w:hanging="360"/>
+      </w:pPr>
+    </w:lvl>
+  </w:abstractNum>
+  <w:abstractNum w:abstractNumId="14">
     <w:nsid w:val="7B1224AF"/>
     <w:multiLevelType w:val="hybridMultilevel"/>
     <w:tmpl w:val="F11ED42E"/>
@@ -5281,7 +6139,7 @@
       </w:rPr>
     </w:lvl>
   </w:abstractNum>
-  <w:abstractNum w:abstractNumId="13">
+  <w:abstractNum w:abstractNumId="15">
     <w:nsid w:val="7DC2592A"/>
     <w:multiLevelType w:val="hybridMultilevel"/>
     <w:tmpl w:val="EFD68E70"/>
@@ -5396,31 +6254,31 @@
     </w:lvl>
   </w:abstractNum>
   <w:num w:numId="1">
+    <w:abstractNumId w:val="8"/>
+  </w:num>
+  <w:num w:numId="2">
     <w:abstractNumId w:val="7"/>
   </w:num>
-  <w:num w:numId="2">
+  <w:num w:numId="3">
+    <w:abstractNumId w:val="14"/>
+  </w:num>
+  <w:num w:numId="4">
     <w:abstractNumId w:val="6"/>
   </w:num>
-  <w:num w:numId="3">
-    <w:abstractNumId w:val="12"/>
+  <w:num w:numId="5">
+    <w:abstractNumId w:val="11"/>
   </w:num>
-  <w:num w:numId="4">
-    <w:abstractNumId w:val="5"/>
+  <w:num w:numId="6">
+    <w:abstractNumId w:val="1"/>
   </w:num>
-  <w:num w:numId="5">
+  <w:num w:numId="7">
+    <w:abstractNumId w:val="15"/>
+  </w:num>
+  <w:num w:numId="8">
     <w:abstractNumId w:val="10"/>
   </w:num>
-  <w:num w:numId="6">
-    <w:abstractNumId w:val="0"/>
-  </w:num>
-  <w:num w:numId="7">
-    <w:abstractNumId w:val="13"/>
-  </w:num>
-  <w:num w:numId="8">
-    <w:abstractNumId w:val="9"/>
-  </w:num>
   <w:num w:numId="9">
-    <w:abstractNumId w:val="9"/>
+    <w:abstractNumId w:val="10"/>
     <w:lvlOverride w:ilvl="0">
       <w:lvl w:ilvl="0">
         <w:numFmt w:val="decimal"/>
@@ -5437,7 +6295,7 @@
     </w:lvlOverride>
   </w:num>
   <w:num w:numId="10">
-    <w:abstractNumId w:val="9"/>
+    <w:abstractNumId w:val="10"/>
     <w:lvlOverride w:ilvl="0">
       <w:lvl w:ilvl="0">
         <w:numFmt w:val="decimal"/>
@@ -5454,7 +6312,7 @@
     </w:lvlOverride>
   </w:num>
   <w:num w:numId="11">
-    <w:abstractNumId w:val="9"/>
+    <w:abstractNumId w:val="10"/>
     <w:lvlOverride w:ilvl="0">
       <w:lvl w:ilvl="0">
         <w:numFmt w:val="decimal"/>
@@ -5471,7 +6329,7 @@
     </w:lvlOverride>
   </w:num>
   <w:num w:numId="12">
-    <w:abstractNumId w:val="9"/>
+    <w:abstractNumId w:val="10"/>
     <w:lvlOverride w:ilvl="0">
       <w:lvl w:ilvl="0">
         <w:numFmt w:val="decimal"/>
@@ -5488,7 +6346,7 @@
     </w:lvlOverride>
   </w:num>
   <w:num w:numId="13">
-    <w:abstractNumId w:val="9"/>
+    <w:abstractNumId w:val="10"/>
     <w:lvlOverride w:ilvl="0">
       <w:lvl w:ilvl="0">
         <w:numFmt w:val="decimal"/>
@@ -5505,7 +6363,7 @@
     </w:lvlOverride>
   </w:num>
   <w:num w:numId="14">
-    <w:abstractNumId w:val="9"/>
+    <w:abstractNumId w:val="10"/>
     <w:lvlOverride w:ilvl="0">
       <w:lvl w:ilvl="0">
         <w:numFmt w:val="decimal"/>
@@ -5522,7 +6380,7 @@
     </w:lvlOverride>
   </w:num>
   <w:num w:numId="15">
-    <w:abstractNumId w:val="9"/>
+    <w:abstractNumId w:val="10"/>
     <w:lvlOverride w:ilvl="0">
       <w:lvl w:ilvl="0">
         <w:numFmt w:val="decimal"/>
@@ -5539,7 +6397,7 @@
     </w:lvlOverride>
   </w:num>
   <w:num w:numId="16">
-    <w:abstractNumId w:val="9"/>
+    <w:abstractNumId w:val="10"/>
     <w:lvlOverride w:ilvl="0">
       <w:lvl w:ilvl="0">
         <w:numFmt w:val="decimal"/>
@@ -5563,7 +6421,7 @@
     </w:lvlOverride>
   </w:num>
   <w:num w:numId="17">
-    <w:abstractNumId w:val="9"/>
+    <w:abstractNumId w:val="10"/>
     <w:lvlOverride w:ilvl="0">
       <w:lvl w:ilvl="0">
         <w:numFmt w:val="decimal"/>
@@ -5587,12 +6445,92 @@
     </w:lvlOverride>
   </w:num>
   <w:num w:numId="18">
-    <w:abstractNumId w:val="11"/>
+    <w:abstractNumId w:val="12"/>
   </w:num>
   <w:num w:numId="19">
+    <w:abstractNumId w:val="3"/>
+  </w:num>
+  <w:num w:numId="20">
+    <w:abstractNumId w:val="3"/>
+    <w:lvlOverride w:ilvl="0">
+      <w:lvl w:ilvl="0">
+        <w:numFmt w:val="decimal"/>
+        <w:lvlText w:val=""/>
+        <w:lvlJc w:val="left"/>
+      </w:lvl>
+    </w:lvlOverride>
+    <w:lvlOverride w:ilvl="1">
+      <w:lvl w:ilvl="1">
+        <w:numFmt w:val="lowerLetter"/>
+        <w:lvlText w:val="%2."/>
+        <w:lvlJc w:val="left"/>
+      </w:lvl>
+    </w:lvlOverride>
+  </w:num>
+  <w:num w:numId="21">
+    <w:abstractNumId w:val="3"/>
+    <w:lvlOverride w:ilvl="0">
+      <w:lvl w:ilvl="0">
+        <w:numFmt w:val="decimal"/>
+        <w:lvlText w:val=""/>
+        <w:lvlJc w:val="left"/>
+      </w:lvl>
+    </w:lvlOverride>
+    <w:lvlOverride w:ilvl="1">
+      <w:lvl w:ilvl="1">
+        <w:numFmt w:val="lowerLetter"/>
+        <w:lvlText w:val="%2."/>
+        <w:lvlJc w:val="left"/>
+      </w:lvl>
+    </w:lvlOverride>
+  </w:num>
+  <w:num w:numId="22">
+    <w:abstractNumId w:val="3"/>
+    <w:lvlOverride w:ilvl="0">
+      <w:lvl w:ilvl="0">
+        <w:numFmt w:val="decimal"/>
+        <w:lvlText w:val=""/>
+        <w:lvlJc w:val="left"/>
+      </w:lvl>
+    </w:lvlOverride>
+    <w:lvlOverride w:ilvl="1">
+      <w:lvl w:ilvl="1">
+        <w:numFmt w:val="lowerLetter"/>
+        <w:lvlText w:val="%2."/>
+        <w:lvlJc w:val="left"/>
+      </w:lvl>
+    </w:lvlOverride>
+  </w:num>
+  <w:num w:numId="23">
+    <w:abstractNumId w:val="3"/>
+    <w:lvlOverride w:ilvl="0">
+      <w:lvl w:ilvl="0">
+        <w:numFmt w:val="decimal"/>
+        <w:lvlText w:val=""/>
+        <w:lvlJc w:val="left"/>
+      </w:lvl>
+    </w:lvlOverride>
+    <w:lvlOverride w:ilvl="1">
+      <w:lvl w:ilvl="1">
+        <w:numFmt w:val="lowerLetter"/>
+        <w:lvlText w:val="%2."/>
+        <w:lvlJc w:val="left"/>
+      </w:lvl>
+    </w:lvlOverride>
+  </w:num>
+  <w:num w:numId="24">
+    <w:abstractNumId w:val="5"/>
+  </w:num>
+  <w:num w:numId="25">
+    <w:abstractNumId w:val="4"/>
+  </w:num>
+  <w:num w:numId="26">
+    <w:abstractNumId w:val="9"/>
+  </w:num>
+  <w:num w:numId="27">
     <w:abstractNumId w:val="2"/>
   </w:num>
-  <w:num w:numId="20">
+  <w:num w:numId="28">
     <w:abstractNumId w:val="2"/>
     <w:lvlOverride w:ilvl="0">
       <w:lvl w:ilvl="0">
@@ -5609,7 +6547,7 @@
       </w:lvl>
     </w:lvlOverride>
   </w:num>
-  <w:num w:numId="21">
+  <w:num w:numId="29">
     <w:abstractNumId w:val="2"/>
     <w:lvlOverride w:ilvl="0">
       <w:lvl w:ilvl="0">
@@ -5626,7 +6564,7 @@
       </w:lvl>
     </w:lvlOverride>
   </w:num>
-  <w:num w:numId="22">
+  <w:num w:numId="30">
     <w:abstractNumId w:val="2"/>
     <w:lvlOverride w:ilvl="0">
       <w:lvl w:ilvl="0">
@@ -5635,65 +6573,6 @@
         <w:lvlJc w:val="left"/>
       </w:lvl>
     </w:lvlOverride>
-    <w:lvlOverride w:ilvl="1">
-      <w:lvl w:ilvl="1">
-        <w:numFmt w:val="lowerLetter"/>
-        <w:lvlText w:val="%2."/>
-        <w:lvlJc w:val="left"/>
-      </w:lvl>
-    </w:lvlOverride>
-  </w:num>
-  <w:num w:numId="23">
-    <w:abstractNumId w:val="2"/>
-    <w:lvlOverride w:ilvl="0">
-      <w:lvl w:ilvl="0">
-        <w:numFmt w:val="decimal"/>
-        <w:lvlText w:val=""/>
-        <w:lvlJc w:val="left"/>
-      </w:lvl>
-    </w:lvlOverride>
-    <w:lvlOverride w:ilvl="1">
-      <w:lvl w:ilvl="1">
-        <w:numFmt w:val="lowerLetter"/>
-        <w:lvlText w:val="%2."/>
-        <w:lvlJc w:val="left"/>
-      </w:lvl>
-    </w:lvlOverride>
-  </w:num>
-  <w:num w:numId="24">
-    <w:abstractNumId w:val="4"/>
-  </w:num>
-  <w:num w:numId="25">
-    <w:abstractNumId w:val="3"/>
-  </w:num>
-  <w:num w:numId="26">
-    <w:abstractNumId w:val="8"/>
-  </w:num>
-  <w:num w:numId="27">
-    <w:abstractNumId w:val="1"/>
-  </w:num>
-  <w:num w:numId="28">
-    <w:abstractNumId w:val="1"/>
-    <w:lvlOverride w:ilvl="1">
-      <w:lvl w:ilvl="1">
-        <w:numFmt w:val="lowerLetter"/>
-        <w:lvlText w:val="%2."/>
-        <w:lvlJc w:val="left"/>
-      </w:lvl>
-    </w:lvlOverride>
-  </w:num>
-  <w:num w:numId="29">
-    <w:abstractNumId w:val="1"/>
-    <w:lvlOverride w:ilvl="1">
-      <w:lvl w:ilvl="1">
-        <w:numFmt w:val="lowerLetter"/>
-        <w:lvlText w:val="%2."/>
-        <w:lvlJc w:val="left"/>
-      </w:lvl>
-    </w:lvlOverride>
-  </w:num>
-  <w:num w:numId="30">
-    <w:abstractNumId w:val="1"/>
     <w:lvlOverride w:ilvl="1">
       <w:lvl w:ilvl="1">
         <w:numFmt w:val="lowerLetter"/>
@@ -5710,7 +6589,14 @@
     </w:lvlOverride>
   </w:num>
   <w:num w:numId="31">
-    <w:abstractNumId w:val="1"/>
+    <w:abstractNumId w:val="2"/>
+    <w:lvlOverride w:ilvl="0">
+      <w:lvl w:ilvl="0">
+        <w:numFmt w:val="decimal"/>
+        <w:lvlText w:val=""/>
+        <w:lvlJc w:val="left"/>
+      </w:lvl>
+    </w:lvlOverride>
     <w:lvlOverride w:ilvl="1">
       <w:lvl w:ilvl="1">
         <w:numFmt w:val="lowerLetter"/>
@@ -5727,7 +6613,14 @@
     </w:lvlOverride>
   </w:num>
   <w:num w:numId="32">
-    <w:abstractNumId w:val="1"/>
+    <w:abstractNumId w:val="2"/>
+    <w:lvlOverride w:ilvl="0">
+      <w:lvl w:ilvl="0">
+        <w:numFmt w:val="decimal"/>
+        <w:lvlText w:val=""/>
+        <w:lvlJc w:val="left"/>
+      </w:lvl>
+    </w:lvlOverride>
     <w:lvlOverride w:ilvl="1">
       <w:lvl w:ilvl="1">
         <w:numFmt w:val="lowerLetter"/>
@@ -5744,7 +6637,14 @@
     </w:lvlOverride>
   </w:num>
   <w:num w:numId="33">
-    <w:abstractNumId w:val="1"/>
+    <w:abstractNumId w:val="2"/>
+    <w:lvlOverride w:ilvl="0">
+      <w:lvl w:ilvl="0">
+        <w:numFmt w:val="decimal"/>
+        <w:lvlText w:val=""/>
+        <w:lvlJc w:val="left"/>
+      </w:lvl>
+    </w:lvlOverride>
     <w:lvlOverride w:ilvl="1">
       <w:lvl w:ilvl="1">
         <w:numFmt w:val="lowerLetter"/>
@@ -5761,7 +6661,14 @@
     </w:lvlOverride>
   </w:num>
   <w:num w:numId="34">
-    <w:abstractNumId w:val="1"/>
+    <w:abstractNumId w:val="2"/>
+    <w:lvlOverride w:ilvl="0">
+      <w:lvl w:ilvl="0">
+        <w:numFmt w:val="decimal"/>
+        <w:lvlText w:val=""/>
+        <w:lvlJc w:val="left"/>
+      </w:lvl>
+    </w:lvlOverride>
     <w:lvlOverride w:ilvl="1">
       <w:lvl w:ilvl="1">
         <w:numFmt w:val="lowerLetter"/>
@@ -5778,7 +6685,14 @@
     </w:lvlOverride>
   </w:num>
   <w:num w:numId="35">
-    <w:abstractNumId w:val="1"/>
+    <w:abstractNumId w:val="2"/>
+    <w:lvlOverride w:ilvl="0">
+      <w:lvl w:ilvl="0">
+        <w:numFmt w:val="decimal"/>
+        <w:lvlText w:val=""/>
+        <w:lvlJc w:val="left"/>
+      </w:lvl>
+    </w:lvlOverride>
     <w:lvlOverride w:ilvl="1">
       <w:lvl w:ilvl="1">
         <w:numFmt w:val="lowerLetter"/>
@@ -5795,7 +6709,14 @@
     </w:lvlOverride>
   </w:num>
   <w:num w:numId="36">
-    <w:abstractNumId w:val="1"/>
+    <w:abstractNumId w:val="2"/>
+    <w:lvlOverride w:ilvl="0">
+      <w:lvl w:ilvl="0">
+        <w:numFmt w:val="decimal"/>
+        <w:lvlText w:val=""/>
+        <w:lvlJc w:val="left"/>
+      </w:lvl>
+    </w:lvlOverride>
     <w:lvlOverride w:ilvl="1">
       <w:lvl w:ilvl="1">
         <w:numFmt w:val="lowerLetter"/>
@@ -5808,6 +6729,32 @@
         <w:numFmt w:val="lowerRoman"/>
         <w:lvlText w:val="%3."/>
         <w:lvlJc w:val="right"/>
+      </w:lvl>
+    </w:lvlOverride>
+  </w:num>
+  <w:num w:numId="37">
+    <w:abstractNumId w:val="0"/>
+  </w:num>
+  <w:num w:numId="38">
+    <w:abstractNumId w:val="13"/>
+  </w:num>
+  <w:num w:numId="39">
+    <w:abstractNumId w:val="13"/>
+    <w:lvlOverride w:ilvl="1">
+      <w:lvl w:ilvl="1">
+        <w:numFmt w:val="lowerLetter"/>
+        <w:lvlText w:val="%2."/>
+        <w:lvlJc w:val="left"/>
+      </w:lvl>
+    </w:lvlOverride>
+  </w:num>
+  <w:num w:numId="40">
+    <w:abstractNumId w:val="13"/>
+    <w:lvlOverride w:ilvl="1">
+      <w:lvl w:ilvl="1">
+        <w:numFmt w:val="lowerLetter"/>
+        <w:lvlText w:val="%2."/>
+        <w:lvlJc w:val="left"/>
       </w:lvl>
     </w:lvlOverride>
   </w:num>
@@ -5978,6 +6925,7 @@
   <w:style w:type="character" w:default="1" w:styleId="DefaultParagraphFont">
     <w:name w:val="Default Paragraph Font"/>
     <w:uiPriority w:val="1"/>
+    <w:semiHidden/>
     <w:unhideWhenUsed/>
   </w:style>
   <w:style w:type="table" w:default="1" w:styleId="TableNormal">

</xml_diff>

<commit_message>
Bootstrap Responsive Framework [Add Bootstrap Framework To Small Business Page]
Conclusion To Bootstrap Responsive Framework:
In this section, you get started with Bootstrap framework.  Now, you have got idea of Bootstrap grid and other of its components. You have learned below listed things in this section.

What Is Bootstrap Framework?
Bootstrap is the most popular HTML, CSS, and JS framework for developing responsive, mobile first projects on the web.
Bootstrap Grid Is Made Up of 3 Things
Container
Rows
Columns
Basic Structure of Bootstrap Grid
And finally, you add bootstrap grid system to small business web page to make it responsive.
</commit_message>
<xml_diff>
--- a/Documentation.docx
+++ b/Documentation.docx
@@ -61,15 +61,7 @@
         </w:numPr>
       </w:pPr>
       <w:r>
-        <w:t xml:space="preserve">What is </w:t>
-      </w:r>
-      <w:proofErr w:type="spellStart"/>
-      <w:r>
-        <w:t>Wireframing</w:t>
-      </w:r>
-      <w:proofErr w:type="spellEnd"/>
-      <w:r>
-        <w:t>?</w:t>
+        <w:t>What is Wireframing?</w:t>
       </w:r>
     </w:p>
     <w:p>
@@ -80,11 +72,9 @@
           <w:numId w:val="3"/>
         </w:numPr>
       </w:pPr>
-      <w:proofErr w:type="spellStart"/>
       <w:r>
         <w:t>Wireframing</w:t>
       </w:r>
-      <w:proofErr w:type="spellEnd"/>
       <w:r>
         <w:t xml:space="preserve"> Tools:</w:t>
       </w:r>
@@ -157,13 +147,8 @@
         </w:numPr>
       </w:pPr>
       <w:r>
-        <w:t xml:space="preserve">Web </w:t>
-      </w:r>
-      <w:proofErr w:type="spellStart"/>
-      <w:r>
-        <w:t>Typogrphy</w:t>
-      </w:r>
-      <w:proofErr w:type="spellEnd"/>
+        <w:t>Web Typogrphy</w:t>
+      </w:r>
       <w:r>
         <w:t>:</w:t>
       </w:r>
@@ -179,15 +164,7 @@
         <w:t xml:space="preserve"> </w:t>
       </w:r>
       <w:r>
-        <w:t xml:space="preserve">Basics </w:t>
-      </w:r>
-      <w:proofErr w:type="spellStart"/>
-      <w:r>
-        <w:t>Priciples</w:t>
-      </w:r>
-      <w:proofErr w:type="spellEnd"/>
-      <w:r>
-        <w:t xml:space="preserve"> for Good Typography:</w:t>
+        <w:t>Basics Priciples for Good Typography:</w:t>
       </w:r>
     </w:p>
     <w:p>
@@ -211,15 +188,7 @@
         <w:ind w:left="1440"/>
       </w:pPr>
       <w:r>
-        <w:t xml:space="preserve">Serif </w:t>
-      </w:r>
-      <w:proofErr w:type="spellStart"/>
-      <w:r>
-        <w:t>vs</w:t>
-      </w:r>
-      <w:proofErr w:type="spellEnd"/>
-      <w:r>
-        <w:t xml:space="preserve"> Sans Serif</w:t>
+        <w:t>Serif vs Sans Serif</w:t>
       </w:r>
     </w:p>
     <w:p>
@@ -323,13 +292,8 @@
           <w:numId w:val="7"/>
         </w:numPr>
       </w:pPr>
-      <w:proofErr w:type="spellStart"/>
-      <w:r>
-        <w:t>Whitespacing</w:t>
-      </w:r>
-      <w:proofErr w:type="spellEnd"/>
-      <w:r>
-        <w:t xml:space="preserve"> for Web Design</w:t>
+      <w:r>
+        <w:t>Whitespacing for Web Design</w:t>
       </w:r>
     </w:p>
     <w:p>
@@ -361,6 +325,7 @@
       <w:r>
         <w:rPr>
           <w:noProof/>
+          <w:lang w:bidi="bn-BD"/>
         </w:rPr>
         <w:drawing>
           <wp:inline distT="0" distB="0" distL="0" distR="0">
@@ -411,6 +376,7 @@
       <w:r>
         <w:rPr>
           <w:noProof/>
+          <w:lang w:bidi="bn-BD"/>
         </w:rPr>
         <w:lastRenderedPageBreak/>
         <w:drawing>
@@ -462,6 +428,7 @@
       <w:r>
         <w:rPr>
           <w:noProof/>
+          <w:lang w:bidi="bn-BD"/>
         </w:rPr>
         <w:drawing>
           <wp:inline distT="0" distB="0" distL="0" distR="0">
@@ -512,6 +479,7 @@
       <w:r>
         <w:rPr>
           <w:noProof/>
+          <w:lang w:bidi="bn-BD"/>
         </w:rPr>
         <w:drawing>
           <wp:inline distT="0" distB="0" distL="0" distR="0">
@@ -571,6 +539,7 @@
       <w:r>
         <w:rPr>
           <w:noProof/>
+          <w:lang w:bidi="bn-BD"/>
         </w:rPr>
         <w:lastRenderedPageBreak/>
         <w:drawing>
@@ -622,6 +591,7 @@
       <w:r>
         <w:rPr>
           <w:noProof/>
+          <w:lang w:bidi="bn-BD"/>
         </w:rPr>
         <w:drawing>
           <wp:inline distT="0" distB="0" distL="0" distR="0">
@@ -870,7 +840,6 @@
           <w:szCs w:val="23"/>
         </w:rPr>
       </w:pPr>
-      <w:proofErr w:type="spellStart"/>
       <w:r>
         <w:rPr>
           <w:rFonts w:ascii="Helvetica" w:eastAsia="Times New Roman" w:hAnsi="Helvetica" w:cs="Helvetica"/>
@@ -881,7 +850,6 @@
         </w:rPr>
         <w:t>Wireframing</w:t>
       </w:r>
-      <w:proofErr w:type="spellEnd"/>
     </w:p>
     <w:p>
       <w:pPr>
@@ -906,19 +874,8 @@
           <w:sz w:val="23"/>
           <w:szCs w:val="23"/>
         </w:rPr>
-        <w:t xml:space="preserve">Idea of </w:t>
-      </w:r>
-      <w:proofErr w:type="spellStart"/>
-      <w:r>
-        <w:rPr>
-          <w:rFonts w:ascii="Helvetica" w:eastAsia="Times New Roman" w:hAnsi="Helvetica" w:cs="Helvetica"/>
-          <w:color w:val="29303B"/>
-          <w:sz w:val="23"/>
-          <w:szCs w:val="23"/>
-        </w:rPr>
-        <w:t>wireframing</w:t>
-      </w:r>
-      <w:proofErr w:type="spellEnd"/>
+        <w:t>Idea of wireframing</w:t>
+      </w:r>
     </w:p>
     <w:p>
       <w:pPr>
@@ -943,19 +900,8 @@
           <w:sz w:val="23"/>
           <w:szCs w:val="23"/>
         </w:rPr>
-        <w:t xml:space="preserve">Example of </w:t>
-      </w:r>
-      <w:proofErr w:type="spellStart"/>
-      <w:r>
-        <w:rPr>
-          <w:rFonts w:ascii="Helvetica" w:eastAsia="Times New Roman" w:hAnsi="Helvetica" w:cs="Helvetica"/>
-          <w:color w:val="29303B"/>
-          <w:sz w:val="23"/>
-          <w:szCs w:val="23"/>
-        </w:rPr>
-        <w:t>wireframing</w:t>
-      </w:r>
-      <w:proofErr w:type="spellEnd"/>
+        <w:t>Example of wireframing</w:t>
+      </w:r>
     </w:p>
     <w:p>
       <w:pPr>
@@ -980,19 +926,8 @@
           <w:sz w:val="23"/>
           <w:szCs w:val="23"/>
         </w:rPr>
-        <w:t xml:space="preserve">Different online tools for making </w:t>
-      </w:r>
-      <w:proofErr w:type="spellStart"/>
-      <w:r>
-        <w:rPr>
-          <w:rFonts w:ascii="Helvetica" w:eastAsia="Times New Roman" w:hAnsi="Helvetica" w:cs="Helvetica"/>
-          <w:color w:val="29303B"/>
-          <w:sz w:val="23"/>
-          <w:szCs w:val="23"/>
-        </w:rPr>
-        <w:t>wireframing</w:t>
-      </w:r>
-      <w:proofErr w:type="spellEnd"/>
+        <w:t>Different online tools for making wireframing</w:t>
+      </w:r>
     </w:p>
     <w:p>
       <w:pPr>
@@ -1018,27 +953,7 @@
           <w:szCs w:val="23"/>
         </w:rPr>
         <w:lastRenderedPageBreak/>
-        <w:t xml:space="preserve">Working on </w:t>
-      </w:r>
-      <w:proofErr w:type="spellStart"/>
-      <w:r>
-        <w:rPr>
-          <w:rFonts w:ascii="Helvetica" w:eastAsia="Times New Roman" w:hAnsi="Helvetica" w:cs="Helvetica"/>
-          <w:color w:val="29303B"/>
-          <w:sz w:val="23"/>
-          <w:szCs w:val="23"/>
-        </w:rPr>
-        <w:t>wireframing</w:t>
-      </w:r>
-      <w:proofErr w:type="spellEnd"/>
-      <w:r>
-        <w:rPr>
-          <w:rFonts w:ascii="Helvetica" w:eastAsia="Times New Roman" w:hAnsi="Helvetica" w:cs="Helvetica"/>
-          <w:color w:val="29303B"/>
-          <w:sz w:val="23"/>
-          <w:szCs w:val="23"/>
-        </w:rPr>
-        <w:t xml:space="preserve"> example</w:t>
+        <w:t>Working on wireframing example</w:t>
       </w:r>
     </w:p>
     <w:p>
@@ -1897,19 +1812,8 @@
           <w:sz w:val="23"/>
           <w:szCs w:val="23"/>
         </w:rPr>
-        <w:t xml:space="preserve">Idea of </w:t>
-      </w:r>
-      <w:proofErr w:type="spellStart"/>
-      <w:r>
-        <w:rPr>
-          <w:rFonts w:ascii="Helvetica" w:eastAsia="Times New Roman" w:hAnsi="Helvetica" w:cs="Helvetica"/>
-          <w:color w:val="29303B"/>
-          <w:sz w:val="23"/>
-          <w:szCs w:val="23"/>
-        </w:rPr>
-        <w:t>whitespacing</w:t>
-      </w:r>
-      <w:proofErr w:type="spellEnd"/>
+        <w:t>Idea of whitespacing</w:t>
+      </w:r>
     </w:p>
     <w:p>
       <w:pPr>
@@ -2119,6 +2023,7 @@
       <w:r>
         <w:rPr>
           <w:noProof/>
+          <w:lang w:bidi="bn-BD"/>
         </w:rPr>
         <w:drawing>
           <wp:inline distT="0" distB="0" distL="0" distR="0">
@@ -2169,6 +2074,7 @@
       <w:r>
         <w:rPr>
           <w:noProof/>
+          <w:lang w:bidi="bn-BD"/>
         </w:rPr>
         <w:drawing>
           <wp:inline distT="0" distB="0" distL="0" distR="0">
@@ -2219,6 +2125,7 @@
       <w:r>
         <w:rPr>
           <w:noProof/>
+          <w:lang w:bidi="bn-BD"/>
         </w:rPr>
         <w:drawing>
           <wp:inline distT="0" distB="0" distL="0" distR="0">
@@ -2269,6 +2176,7 @@
       <w:r>
         <w:rPr>
           <w:noProof/>
+          <w:lang w:bidi="bn-BD"/>
         </w:rPr>
         <w:lastRenderedPageBreak/>
         <w:drawing>
@@ -2935,6 +2843,7 @@
       <w:r>
         <w:rPr>
           <w:noProof/>
+          <w:lang w:bidi="bn-BD"/>
         </w:rPr>
         <w:drawing>
           <wp:inline distT="0" distB="0" distL="0" distR="0">
@@ -2993,6 +2902,7 @@
       <w:r>
         <w:rPr>
           <w:noProof/>
+          <w:lang w:bidi="bn-BD"/>
         </w:rPr>
         <w:drawing>
           <wp:inline distT="0" distB="0" distL="0" distR="0">
@@ -3043,6 +2953,7 @@
       <w:r>
         <w:rPr>
           <w:noProof/>
+          <w:lang w:bidi="bn-BD"/>
         </w:rPr>
         <w:drawing>
           <wp:inline distT="0" distB="0" distL="0" distR="0">
@@ -3101,6 +3012,7 @@
       <w:r>
         <w:rPr>
           <w:noProof/>
+          <w:lang w:bidi="bn-BD"/>
         </w:rPr>
         <w:drawing>
           <wp:inline distT="0" distB="0" distL="0" distR="0">
@@ -3918,22 +3830,8 @@
           <w:szCs w:val="32"/>
           <w:shd w:val="clear" w:color="auto" w:fill="F7F8FA"/>
         </w:rPr>
-        <w:t xml:space="preserve">&amp; </w:t>
-      </w:r>
-      <w:proofErr w:type="spellStart"/>
-      <w:r>
-        <w:rPr>
-          <w:rFonts w:ascii="Helvetica" w:hAnsi="Helvetica" w:cs="Helvetica"/>
-          <w:b/>
-          <w:bCs/>
-          <w:color w:val="29303B"/>
-          <w:sz w:val="32"/>
-          <w:szCs w:val="32"/>
-          <w:shd w:val="clear" w:color="auto" w:fill="F7F8FA"/>
-        </w:rPr>
-        <w:t>JQuery</w:t>
-      </w:r>
-      <w:proofErr w:type="spellEnd"/>
+        <w:t>&amp; JQuery</w:t>
+      </w:r>
     </w:p>
     <w:p>
       <w:pPr>
@@ -3960,40 +3858,20 @@
         <w:spacing w:after="306" w:line="240" w:lineRule="auto"/>
       </w:pPr>
       <w:r>
-        <w:t xml:space="preserve">Getting </w:t>
-      </w:r>
-      <w:proofErr w:type="spellStart"/>
-      <w:r>
-        <w:t>Sarted</w:t>
-      </w:r>
-      <w:proofErr w:type="spellEnd"/>
-      <w:r>
-        <w:t xml:space="preserve"> With </w:t>
-      </w:r>
-      <w:proofErr w:type="spellStart"/>
-      <w:r>
-        <w:t>JQuery</w:t>
-      </w:r>
-      <w:proofErr w:type="spellEnd"/>
-    </w:p>
-    <w:p>
-      <w:pPr>
-        <w:shd w:val="clear" w:color="auto" w:fill="FFFFFF"/>
-      </w:pPr>
-      <w:r>
-        <w:t xml:space="preserve">JavaScript &amp; </w:t>
-      </w:r>
-      <w:proofErr w:type="spellStart"/>
-      <w:r>
-        <w:t>JQuery</w:t>
-      </w:r>
-      <w:proofErr w:type="spellEnd"/>
-      <w:r>
-        <w:t xml:space="preserve"> Quiz</w:t>
+        <w:t>Getting Sarted With JQuery</w:t>
+      </w:r>
+    </w:p>
+    <w:p>
+      <w:pPr>
+        <w:shd w:val="clear" w:color="auto" w:fill="FFFFFF"/>
+      </w:pPr>
+      <w:r>
+        <w:t>JavaScript &amp; JQuery Quiz</w:t>
       </w:r>
       <w:r>
         <w:rPr>
           <w:noProof/>
+          <w:lang w:bidi="bn-BD"/>
         </w:rPr>
         <w:drawing>
           <wp:inline distT="0" distB="0" distL="0" distR="0">
@@ -4044,6 +3922,7 @@
       <w:r>
         <w:rPr>
           <w:noProof/>
+          <w:lang w:bidi="bn-BD"/>
         </w:rPr>
         <w:drawing>
           <wp:inline distT="0" distB="0" distL="0" distR="0">
@@ -4110,19 +3989,8 @@
           <w:sz w:val="32"/>
           <w:szCs w:val="32"/>
         </w:rPr>
-        <w:t xml:space="preserve">Conclusion to Working With JavaScript &amp; </w:t>
-      </w:r>
-      <w:proofErr w:type="spellStart"/>
-      <w:r>
-        <w:rPr>
-          <w:rFonts w:ascii="Helvetica" w:eastAsia="Times New Roman" w:hAnsi="Helvetica" w:cs="Helvetica"/>
-          <w:color w:val="29303B"/>
-          <w:sz w:val="32"/>
-          <w:szCs w:val="32"/>
-        </w:rPr>
-        <w:t>jQuery</w:t>
-      </w:r>
-      <w:proofErr w:type="spellEnd"/>
+        <w:t>Conclusion to Working With JavaScript &amp; jQuery</w:t>
+      </w:r>
     </w:p>
     <w:p>
       <w:pPr>
@@ -4142,68 +4010,525 @@
           <w:sz w:val="28"/>
           <w:szCs w:val="28"/>
         </w:rPr>
-        <w:t xml:space="preserve">In this section, you learned about very basic of JavaScript and </w:t>
-      </w:r>
-      <w:proofErr w:type="spellStart"/>
-      <w:r>
+        <w:t>In this section, you learned about very basic of JavaScript and jQuery library. You learned below listed things at very basic level.</w:t>
+      </w:r>
+    </w:p>
+    <w:p>
+      <w:pPr>
+        <w:numPr>
+          <w:ilvl w:val="0"/>
+          <w:numId w:val="38"/>
+        </w:numPr>
+        <w:shd w:val="clear" w:color="auto" w:fill="FFFFFF"/>
+        <w:spacing w:before="100" w:beforeAutospacing="1" w:after="153" w:line="240" w:lineRule="auto"/>
+        <w:rPr>
+          <w:rFonts w:ascii="Helvetica" w:eastAsia="Times New Roman" w:hAnsi="Helvetica" w:cs="Helvetica"/>
+          <w:color w:val="29303B"/>
+          <w:sz w:val="23"/>
+          <w:szCs w:val="23"/>
+        </w:rPr>
+      </w:pPr>
+      <w:r>
+        <w:rPr>
+          <w:rFonts w:ascii="Helvetica" w:eastAsia="Times New Roman" w:hAnsi="Helvetica" w:cs="Helvetica"/>
+          <w:color w:val="29303B"/>
+          <w:sz w:val="23"/>
+          <w:szCs w:val="23"/>
+        </w:rPr>
+        <w:t> What is JavaScript?</w:t>
+      </w:r>
+    </w:p>
+    <w:p>
+      <w:pPr>
+        <w:numPr>
+          <w:ilvl w:val="1"/>
+          <w:numId w:val="39"/>
+        </w:numPr>
+        <w:shd w:val="clear" w:color="auto" w:fill="FFFFFF"/>
+        <w:spacing w:before="100" w:beforeAutospacing="1" w:after="153" w:line="240" w:lineRule="auto"/>
+        <w:ind w:left="1440" w:hanging="360"/>
+        <w:rPr>
+          <w:rFonts w:ascii="Helvetica" w:eastAsia="Times New Roman" w:hAnsi="Helvetica" w:cs="Helvetica"/>
+          <w:color w:val="29303B"/>
+          <w:sz w:val="23"/>
+          <w:szCs w:val="23"/>
+        </w:rPr>
+      </w:pPr>
+      <w:r>
+        <w:rPr>
+          <w:rFonts w:ascii="Helvetica" w:eastAsia="Times New Roman" w:hAnsi="Helvetica" w:cs="Helvetica"/>
+          <w:b/>
+          <w:bCs/>
+          <w:color w:val="29303B"/>
+          <w:sz w:val="23"/>
+        </w:rPr>
+        <w:t>JavaScript</w:t>
+      </w:r>
+      <w:r>
+        <w:rPr>
+          <w:rFonts w:ascii="Helvetica" w:eastAsia="Times New Roman" w:hAnsi="Helvetica" w:cs="Helvetica"/>
+          <w:color w:val="29303B"/>
+          <w:sz w:val="23"/>
+          <w:szCs w:val="23"/>
+        </w:rPr>
+        <w:t> is a programming language used to  make web pages interactive.</w:t>
+      </w:r>
+    </w:p>
+    <w:p>
+      <w:pPr>
+        <w:numPr>
+          <w:ilvl w:val="0"/>
+          <w:numId w:val="39"/>
+        </w:numPr>
+        <w:shd w:val="clear" w:color="auto" w:fill="FFFFFF"/>
+        <w:spacing w:before="100" w:beforeAutospacing="1" w:after="153" w:line="240" w:lineRule="auto"/>
+        <w:rPr>
+          <w:rFonts w:ascii="Helvetica" w:eastAsia="Times New Roman" w:hAnsi="Helvetica" w:cs="Helvetica"/>
+          <w:color w:val="29303B"/>
+          <w:sz w:val="23"/>
+          <w:szCs w:val="23"/>
+        </w:rPr>
+      </w:pPr>
+      <w:r>
+        <w:rPr>
+          <w:rFonts w:ascii="Helvetica" w:eastAsia="Times New Roman" w:hAnsi="Helvetica" w:cs="Helvetica"/>
+          <w:color w:val="29303B"/>
+          <w:sz w:val="23"/>
+          <w:szCs w:val="23"/>
+        </w:rPr>
+        <w:t>What is JQuery?</w:t>
+      </w:r>
+    </w:p>
+    <w:p>
+      <w:pPr>
+        <w:numPr>
+          <w:ilvl w:val="1"/>
+          <w:numId w:val="40"/>
+        </w:numPr>
+        <w:shd w:val="clear" w:color="auto" w:fill="FFFFFF"/>
+        <w:spacing w:before="100" w:beforeAutospacing="1" w:after="153" w:line="240" w:lineRule="auto"/>
+        <w:ind w:left="720" w:hanging="360"/>
+        <w:rPr>
+          <w:rFonts w:ascii="Helvetica" w:eastAsia="Times New Roman" w:hAnsi="Helvetica" w:cs="Helvetica"/>
+          <w:color w:val="29303B"/>
+          <w:sz w:val="23"/>
+          <w:szCs w:val="23"/>
+        </w:rPr>
+      </w:pPr>
+      <w:r>
+        <w:rPr>
+          <w:rFonts w:ascii="Helvetica" w:eastAsia="Times New Roman" w:hAnsi="Helvetica" w:cs="Helvetica"/>
+          <w:color w:val="29303B"/>
+          <w:sz w:val="23"/>
+          <w:szCs w:val="23"/>
+        </w:rPr>
+        <w:t>jQuery is a JavaScript Library</w:t>
+      </w:r>
+    </w:p>
+    <w:p>
+      <w:pPr>
+        <w:numPr>
+          <w:ilvl w:val="1"/>
+          <w:numId w:val="40"/>
+        </w:numPr>
+        <w:shd w:val="clear" w:color="auto" w:fill="FFFFFF"/>
+        <w:spacing w:before="100" w:beforeAutospacing="1" w:after="153" w:line="240" w:lineRule="auto"/>
+        <w:ind w:left="1440" w:hanging="360"/>
+        <w:rPr>
+          <w:rFonts w:ascii="Helvetica" w:eastAsia="Times New Roman" w:hAnsi="Helvetica" w:cs="Helvetica"/>
+          <w:color w:val="29303B"/>
+          <w:sz w:val="23"/>
+          <w:szCs w:val="23"/>
+        </w:rPr>
+      </w:pPr>
+      <w:r>
+        <w:rPr>
+          <w:rFonts w:ascii="Helvetica" w:eastAsia="Times New Roman" w:hAnsi="Helvetica" w:cs="Helvetica"/>
+          <w:color w:val="29303B"/>
+          <w:sz w:val="23"/>
+          <w:szCs w:val="23"/>
+        </w:rPr>
+        <w:t>jQuery is a lightweight, "write less, do more", JavaScript library</w:t>
+      </w:r>
+    </w:p>
+    <w:p>
+      <w:pPr>
+        <w:numPr>
+          <w:ilvl w:val="1"/>
+          <w:numId w:val="40"/>
+        </w:numPr>
+        <w:shd w:val="clear" w:color="auto" w:fill="FFFFFF"/>
+        <w:spacing w:before="100" w:beforeAutospacing="1" w:after="153" w:line="240" w:lineRule="auto"/>
+        <w:ind w:left="1440" w:hanging="360"/>
+        <w:rPr>
+          <w:rFonts w:ascii="Helvetica" w:eastAsia="Times New Roman" w:hAnsi="Helvetica" w:cs="Helvetica"/>
+          <w:color w:val="29303B"/>
+          <w:sz w:val="23"/>
+          <w:szCs w:val="23"/>
+        </w:rPr>
+      </w:pPr>
+      <w:r>
+        <w:rPr>
+          <w:rFonts w:ascii="Helvetica" w:eastAsia="Times New Roman" w:hAnsi="Helvetica" w:cs="Helvetica"/>
+          <w:color w:val="29303B"/>
+          <w:sz w:val="23"/>
+          <w:szCs w:val="23"/>
+        </w:rPr>
+        <w:t>Download jQuery library and added to web page.</w:t>
+      </w:r>
+    </w:p>
+    <w:p>
+      <w:pPr>
+        <w:pStyle w:val="ListParagraph"/>
+        <w:shd w:val="clear" w:color="auto" w:fill="FFFFFF"/>
+        <w:spacing w:after="306" w:line="240" w:lineRule="auto"/>
+      </w:pPr>
+    </w:p>
+    <w:p>
+      <w:pPr>
+        <w:pStyle w:val="ListParagraph"/>
+        <w:shd w:val="clear" w:color="auto" w:fill="FFFFFF"/>
+        <w:spacing w:after="306" w:line="240" w:lineRule="auto"/>
+      </w:pPr>
+    </w:p>
+    <w:p>
+      <w:pPr>
+        <w:pStyle w:val="ListParagraph"/>
+        <w:shd w:val="clear" w:color="auto" w:fill="FFFFFF"/>
+        <w:spacing w:after="306" w:line="240" w:lineRule="auto"/>
+      </w:pPr>
+    </w:p>
+    <w:p>
+      <w:pPr>
+        <w:pStyle w:val="ListParagraph"/>
+        <w:shd w:val="clear" w:color="auto" w:fill="FFFFFF"/>
+        <w:spacing w:after="306" w:line="240" w:lineRule="auto"/>
+      </w:pPr>
+    </w:p>
+    <w:p>
+      <w:pPr>
+        <w:pStyle w:val="ListParagraph"/>
+        <w:shd w:val="clear" w:color="auto" w:fill="FFFFFF"/>
+        <w:spacing w:after="306" w:line="240" w:lineRule="auto"/>
+      </w:pPr>
+    </w:p>
+    <w:p>
+      <w:pPr>
+        <w:pStyle w:val="ListParagraph"/>
+        <w:shd w:val="clear" w:color="auto" w:fill="FFFFFF"/>
+        <w:spacing w:after="306" w:line="240" w:lineRule="auto"/>
+        <w:jc w:val="center"/>
+        <w:rPr>
+          <w:rFonts w:ascii="Helvetica" w:hAnsi="Helvetica" w:cs="Helvetica"/>
+          <w:b/>
+          <w:bCs/>
+          <w:color w:val="29303B"/>
+          <w:sz w:val="36"/>
+          <w:szCs w:val="36"/>
+          <w:shd w:val="clear" w:color="auto" w:fill="F7F8FA"/>
+        </w:rPr>
+      </w:pPr>
+      <w:r>
+        <w:rPr>
+          <w:rFonts w:ascii="Helvetica" w:hAnsi="Helvetica" w:cs="Helvetica"/>
+          <w:b/>
+          <w:bCs/>
+          <w:color w:val="29303B"/>
+          <w:sz w:val="36"/>
+          <w:szCs w:val="36"/>
+          <w:shd w:val="clear" w:color="auto" w:fill="F7F8FA"/>
+        </w:rPr>
+        <w:lastRenderedPageBreak/>
+        <w:t>5. Bootstrap Responsive</w:t>
+      </w:r>
+      <w:r>
+        <w:rPr>
+          <w:rFonts w:ascii="Helvetica" w:hAnsi="Helvetica" w:cs="Helvetica"/>
+          <w:b/>
+          <w:bCs/>
+          <w:color w:val="29303B"/>
+          <w:sz w:val="36"/>
+          <w:szCs w:val="36"/>
+        </w:rPr>
+        <w:br/>
+      </w:r>
+      <w:r>
+        <w:rPr>
+          <w:rFonts w:ascii="Helvetica" w:hAnsi="Helvetica" w:cs="Helvetica"/>
+          <w:b/>
+          <w:bCs/>
+          <w:color w:val="29303B"/>
+          <w:sz w:val="36"/>
+          <w:szCs w:val="36"/>
+          <w:shd w:val="clear" w:color="auto" w:fill="F7F8FA"/>
+        </w:rPr>
+        <w:t>Framework</w:t>
+      </w:r>
+    </w:p>
+    <w:p>
+      <w:pPr>
+        <w:pStyle w:val="ListParagraph"/>
+        <w:shd w:val="clear" w:color="auto" w:fill="FFFFFF"/>
+        <w:spacing w:after="306" w:line="240" w:lineRule="auto"/>
+        <w:jc w:val="center"/>
+        <w:rPr>
+          <w:rFonts w:ascii="Helvetica" w:hAnsi="Helvetica" w:cs="Helvetica"/>
+          <w:b/>
+          <w:bCs/>
+          <w:color w:val="29303B"/>
+          <w:sz w:val="36"/>
+          <w:szCs w:val="36"/>
+          <w:shd w:val="clear" w:color="auto" w:fill="F7F8FA"/>
+        </w:rPr>
+      </w:pPr>
+    </w:p>
+    <w:p>
+      <w:pPr>
+        <w:pStyle w:val="ListParagraph"/>
+        <w:numPr>
+          <w:ilvl w:val="0"/>
+          <w:numId w:val="41"/>
+        </w:numPr>
+        <w:shd w:val="clear" w:color="auto" w:fill="FFFFFF"/>
+        <w:spacing w:after="306" w:line="240" w:lineRule="auto"/>
+      </w:pPr>
+      <w:r>
+        <w:t>Bootstrap Framework Version</w:t>
+      </w:r>
+    </w:p>
+    <w:p>
+      <w:pPr>
+        <w:pStyle w:val="ListParagraph"/>
+        <w:numPr>
+          <w:ilvl w:val="0"/>
+          <w:numId w:val="41"/>
+        </w:numPr>
+        <w:shd w:val="clear" w:color="auto" w:fill="FFFFFF"/>
+        <w:spacing w:after="306" w:line="240" w:lineRule="auto"/>
+      </w:pPr>
+      <w:r>
+        <w:t>What Is Bootstrap Framework?</w:t>
+      </w:r>
+    </w:p>
+    <w:p>
+      <w:pPr>
+        <w:pStyle w:val="ListParagraph"/>
+        <w:numPr>
+          <w:ilvl w:val="0"/>
+          <w:numId w:val="41"/>
+        </w:numPr>
+        <w:shd w:val="clear" w:color="auto" w:fill="FFFFFF"/>
+        <w:spacing w:after="306" w:line="240" w:lineRule="auto"/>
+      </w:pPr>
+      <w:r>
+        <w:t>Bootstrap Grid System</w:t>
+      </w:r>
+    </w:p>
+    <w:p>
+      <w:pPr>
+        <w:pStyle w:val="ListParagraph"/>
+        <w:numPr>
+          <w:ilvl w:val="0"/>
+          <w:numId w:val="41"/>
+        </w:numPr>
+        <w:shd w:val="clear" w:color="auto" w:fill="FFFFFF"/>
+        <w:spacing w:after="306" w:line="240" w:lineRule="auto"/>
+      </w:pPr>
+      <w:r>
+        <w:t>Add Bootstrap Framework To Small</w:t>
+      </w:r>
+    </w:p>
+    <w:p>
+      <w:pPr>
+        <w:pStyle w:val="ListParagraph"/>
+        <w:numPr>
+          <w:ilvl w:val="0"/>
+          <w:numId w:val="41"/>
+        </w:numPr>
+        <w:shd w:val="clear" w:color="auto" w:fill="FFFFFF"/>
+        <w:spacing w:after="306" w:line="240" w:lineRule="auto"/>
+      </w:pPr>
+      <w:r>
+        <w:t>Add Bootstrap Framework To Small Business Page</w:t>
+      </w:r>
+    </w:p>
+    <w:p>
+      <w:pPr>
+        <w:pStyle w:val="ListParagraph"/>
+        <w:numPr>
+          <w:ilvl w:val="0"/>
+          <w:numId w:val="41"/>
+        </w:numPr>
+        <w:shd w:val="clear" w:color="auto" w:fill="FFFFFF"/>
+        <w:spacing w:after="306" w:line="240" w:lineRule="auto"/>
+      </w:pPr>
+      <w:r>
+        <w:t>Bootstrap Framework Quiz</w:t>
+      </w:r>
+      <w:r>
+        <w:rPr>
+          <w:noProof/>
+          <w:lang w:bidi="bn-BD"/>
+        </w:rPr>
+        <w:drawing>
+          <wp:inline distT="0" distB="0" distL="0" distR="0">
+            <wp:extent cx="5029605" cy="1546698"/>
+            <wp:effectExtent l="19050" t="0" r="0" b="0"/>
+            <wp:docPr id="10" name="Picture 2"/>
+            <wp:cNvGraphicFramePr>
+              <a:graphicFrameLocks xmlns:a="http://schemas.openxmlformats.org/drawingml/2006/main" noChangeAspect="1"/>
+            </wp:cNvGraphicFramePr>
+            <a:graphic xmlns:a="http://schemas.openxmlformats.org/drawingml/2006/main">
+              <a:graphicData uri="http://schemas.openxmlformats.org/drawingml/2006/picture">
+                <pic:pic xmlns:pic="http://schemas.openxmlformats.org/drawingml/2006/picture">
+                  <pic:nvPicPr>
+                    <pic:cNvPr id="0" name="Picture 2"/>
+                    <pic:cNvPicPr>
+                      <a:picLocks noChangeAspect="1" noChangeArrowheads="1"/>
+                    </pic:cNvPicPr>
+                  </pic:nvPicPr>
+                  <pic:blipFill>
+                    <a:blip r:embed="rId22"/>
+                    <a:srcRect/>
+                    <a:stretch>
+                      <a:fillRect/>
+                    </a:stretch>
+                  </pic:blipFill>
+                  <pic:spPr bwMode="auto">
+                    <a:xfrm>
+                      <a:off x="0" y="0"/>
+                      <a:ext cx="5026685" cy="1545800"/>
+                    </a:xfrm>
+                    <a:prstGeom prst="rect">
+                      <a:avLst/>
+                    </a:prstGeom>
+                    <a:noFill/>
+                    <a:ln w="9525">
+                      <a:noFill/>
+                      <a:miter lim="800000"/>
+                      <a:headEnd/>
+                      <a:tailEnd/>
+                    </a:ln>
+                  </pic:spPr>
+                </pic:pic>
+              </a:graphicData>
+            </a:graphic>
+          </wp:inline>
+        </w:drawing>
+      </w:r>
+      <w:r>
+        <w:rPr>
+          <w:noProof/>
+          <w:lang w:bidi="bn-BD"/>
+        </w:rPr>
+        <w:drawing>
+          <wp:inline distT="0" distB="0" distL="0" distR="0">
+            <wp:extent cx="4786414" cy="1712068"/>
+            <wp:effectExtent l="19050" t="0" r="0" b="0"/>
+            <wp:docPr id="12" name="Picture 5"/>
+            <wp:cNvGraphicFramePr>
+              <a:graphicFrameLocks xmlns:a="http://schemas.openxmlformats.org/drawingml/2006/main" noChangeAspect="1"/>
+            </wp:cNvGraphicFramePr>
+            <a:graphic xmlns:a="http://schemas.openxmlformats.org/drawingml/2006/main">
+              <a:graphicData uri="http://schemas.openxmlformats.org/drawingml/2006/picture">
+                <pic:pic xmlns:pic="http://schemas.openxmlformats.org/drawingml/2006/picture">
+                  <pic:nvPicPr>
+                    <pic:cNvPr id="0" name="Picture 5"/>
+                    <pic:cNvPicPr>
+                      <a:picLocks noChangeAspect="1" noChangeArrowheads="1"/>
+                    </pic:cNvPicPr>
+                  </pic:nvPicPr>
+                  <pic:blipFill>
+                    <a:blip r:embed="rId23"/>
+                    <a:srcRect/>
+                    <a:stretch>
+                      <a:fillRect/>
+                    </a:stretch>
+                  </pic:blipFill>
+                  <pic:spPr bwMode="auto">
+                    <a:xfrm>
+                      <a:off x="0" y="0"/>
+                      <a:ext cx="4786489" cy="1712095"/>
+                    </a:xfrm>
+                    <a:prstGeom prst="rect">
+                      <a:avLst/>
+                    </a:prstGeom>
+                    <a:noFill/>
+                    <a:ln w="9525">
+                      <a:noFill/>
+                      <a:miter lim="800000"/>
+                      <a:headEnd/>
+                      <a:tailEnd/>
+                    </a:ln>
+                  </pic:spPr>
+                </pic:pic>
+              </a:graphicData>
+            </a:graphic>
+          </wp:inline>
+        </w:drawing>
+      </w:r>
+    </w:p>
+    <w:p>
+      <w:pPr>
+        <w:shd w:val="clear" w:color="auto" w:fill="FFFFFF"/>
+        <w:spacing w:line="240" w:lineRule="auto"/>
+        <w:jc w:val="center"/>
         <w:rPr>
           <w:rFonts w:ascii="Helvetica" w:eastAsia="Times New Roman" w:hAnsi="Helvetica" w:cs="Helvetica"/>
           <w:color w:val="29303B"/>
           <w:sz w:val="28"/>
           <w:szCs w:val="28"/>
-        </w:rPr>
-        <w:t>jQuery</w:t>
-      </w:r>
-      <w:proofErr w:type="spellEnd"/>
+          <w:lang w:bidi="bn-BD"/>
+        </w:rPr>
+      </w:pPr>
       <w:r>
         <w:rPr>
           <w:rFonts w:ascii="Helvetica" w:eastAsia="Times New Roman" w:hAnsi="Helvetica" w:cs="Helvetica"/>
           <w:color w:val="29303B"/>
           <w:sz w:val="28"/>
           <w:szCs w:val="28"/>
-        </w:rPr>
-        <w:t xml:space="preserve"> library. You learned below listed things at very basic level.</w:t>
+          <w:lang w:bidi="bn-BD"/>
+        </w:rPr>
+        <w:t>Conclusion To Bootstrap Responsive Framework</w:t>
+      </w:r>
+    </w:p>
+    <w:p>
+      <w:pPr>
+        <w:shd w:val="clear" w:color="auto" w:fill="FFFFFF"/>
+        <w:spacing w:after="306" w:line="240" w:lineRule="auto"/>
+        <w:rPr>
+          <w:rFonts w:ascii="Helvetica" w:eastAsia="Times New Roman" w:hAnsi="Helvetica" w:cs="Helvetica"/>
+          <w:color w:val="29303B"/>
+          <w:sz w:val="28"/>
+          <w:szCs w:val="28"/>
+          <w:lang w:bidi="bn-BD"/>
+        </w:rPr>
+      </w:pPr>
+      <w:r>
+        <w:rPr>
+          <w:rFonts w:ascii="Helvetica" w:eastAsia="Times New Roman" w:hAnsi="Helvetica" w:cs="Helvetica"/>
+          <w:color w:val="29303B"/>
+          <w:sz w:val="28"/>
+          <w:szCs w:val="28"/>
+          <w:lang w:bidi="bn-BD"/>
+        </w:rPr>
+        <w:t>In this section, you get started with Bootstrap framework.  Now, you have got idea of Bootstrap grid and other of its components. You have learned below listed things in this section.</w:t>
       </w:r>
     </w:p>
     <w:p>
       <w:pPr>
         <w:numPr>
           <w:ilvl w:val="0"/>
-          <w:numId w:val="38"/>
-        </w:numPr>
-        <w:shd w:val="clear" w:color="auto" w:fill="FFFFFF"/>
-        <w:spacing w:before="100" w:beforeAutospacing="1" w:after="153" w:line="240" w:lineRule="auto"/>
-        <w:rPr>
-          <w:rFonts w:ascii="Helvetica" w:eastAsia="Times New Roman" w:hAnsi="Helvetica" w:cs="Helvetica"/>
-          <w:color w:val="29303B"/>
-          <w:sz w:val="23"/>
-          <w:szCs w:val="23"/>
-        </w:rPr>
-      </w:pPr>
-      <w:r>
-        <w:rPr>
-          <w:rFonts w:ascii="Helvetica" w:eastAsia="Times New Roman" w:hAnsi="Helvetica" w:cs="Helvetica"/>
-          <w:color w:val="29303B"/>
-          <w:sz w:val="23"/>
-          <w:szCs w:val="23"/>
-        </w:rPr>
-        <w:t> What is JavaScript?</w:t>
-      </w:r>
-    </w:p>
-    <w:p>
-      <w:pPr>
-        <w:numPr>
-          <w:ilvl w:val="1"/>
-          <w:numId w:val="39"/>
-        </w:numPr>
-        <w:shd w:val="clear" w:color="auto" w:fill="FFFFFF"/>
-        <w:spacing w:before="100" w:beforeAutospacing="1" w:after="153" w:line="240" w:lineRule="auto"/>
-        <w:ind w:left="1440" w:hanging="360"/>
-        <w:rPr>
-          <w:rFonts w:ascii="Helvetica" w:eastAsia="Times New Roman" w:hAnsi="Helvetica" w:cs="Helvetica"/>
-          <w:color w:val="29303B"/>
-          <w:sz w:val="23"/>
-          <w:szCs w:val="23"/>
+          <w:numId w:val="42"/>
+        </w:numPr>
+        <w:shd w:val="clear" w:color="auto" w:fill="FFFFFF"/>
+        <w:spacing w:before="100" w:beforeAutospacing="1" w:after="153" w:line="240" w:lineRule="auto"/>
+        <w:rPr>
+          <w:rFonts w:ascii="Helvetica" w:eastAsia="Times New Roman" w:hAnsi="Helvetica" w:cs="Helvetica"/>
+          <w:color w:val="29303B"/>
+          <w:sz w:val="23"/>
+          <w:szCs w:val="23"/>
+          <w:lang w:bidi="bn-BD"/>
         </w:rPr>
       </w:pPr>
       <w:r>
@@ -4213,69 +4538,177 @@
           <w:bCs/>
           <w:color w:val="29303B"/>
           <w:sz w:val="23"/>
-        </w:rPr>
-        <w:t>JavaScript</w:t>
-      </w:r>
-      <w:r>
-        <w:rPr>
-          <w:rFonts w:ascii="Helvetica" w:eastAsia="Times New Roman" w:hAnsi="Helvetica" w:cs="Helvetica"/>
-          <w:color w:val="29303B"/>
-          <w:sz w:val="23"/>
-          <w:szCs w:val="23"/>
-        </w:rPr>
-        <w:t> is a programming language used to  make web pages interactive.</w:t>
+          <w:lang w:bidi="bn-BD"/>
+        </w:rPr>
+        <w:t>What Is Bootstrap Framework?</w:t>
+      </w:r>
+    </w:p>
+    <w:p>
+      <w:pPr>
+        <w:numPr>
+          <w:ilvl w:val="1"/>
+          <w:numId w:val="43"/>
+        </w:numPr>
+        <w:shd w:val="clear" w:color="auto" w:fill="FFFFFF"/>
+        <w:spacing w:before="100" w:beforeAutospacing="1" w:after="153" w:line="240" w:lineRule="auto"/>
+        <w:ind w:left="1440" w:hanging="360"/>
+        <w:rPr>
+          <w:rFonts w:ascii="Helvetica" w:eastAsia="Times New Roman" w:hAnsi="Helvetica" w:cs="Helvetica"/>
+          <w:color w:val="29303B"/>
+          <w:sz w:val="23"/>
+          <w:szCs w:val="23"/>
+          <w:lang w:bidi="bn-BD"/>
+        </w:rPr>
+      </w:pPr>
+      <w:r>
+        <w:rPr>
+          <w:rFonts w:ascii="Helvetica" w:eastAsia="Times New Roman" w:hAnsi="Helvetica" w:cs="Helvetica"/>
+          <w:color w:val="29303B"/>
+          <w:sz w:val="23"/>
+          <w:szCs w:val="23"/>
+          <w:lang w:bidi="bn-BD"/>
+        </w:rPr>
+        <w:t>Bootstrap is the most popular </w:t>
+      </w:r>
+      <w:r>
+        <w:rPr>
+          <w:rFonts w:ascii="Helvetica" w:eastAsia="Times New Roman" w:hAnsi="Helvetica" w:cs="Helvetica"/>
+          <w:b/>
+          <w:bCs/>
+          <w:color w:val="29303B"/>
+          <w:sz w:val="23"/>
+          <w:lang w:bidi="bn-BD"/>
+        </w:rPr>
+        <w:t>HTML</w:t>
+      </w:r>
+      <w:r>
+        <w:rPr>
+          <w:rFonts w:ascii="Helvetica" w:eastAsia="Times New Roman" w:hAnsi="Helvetica" w:cs="Helvetica"/>
+          <w:color w:val="29303B"/>
+          <w:sz w:val="23"/>
+          <w:szCs w:val="23"/>
+          <w:lang w:bidi="bn-BD"/>
+        </w:rPr>
+        <w:t>, </w:t>
+      </w:r>
+      <w:r>
+        <w:rPr>
+          <w:rFonts w:ascii="Helvetica" w:eastAsia="Times New Roman" w:hAnsi="Helvetica" w:cs="Helvetica"/>
+          <w:b/>
+          <w:bCs/>
+          <w:color w:val="29303B"/>
+          <w:sz w:val="23"/>
+          <w:lang w:bidi="bn-BD"/>
+        </w:rPr>
+        <w:t>CSS</w:t>
+      </w:r>
+      <w:r>
+        <w:rPr>
+          <w:rFonts w:ascii="Helvetica" w:eastAsia="Times New Roman" w:hAnsi="Helvetica" w:cs="Helvetica"/>
+          <w:color w:val="29303B"/>
+          <w:sz w:val="23"/>
+          <w:szCs w:val="23"/>
+          <w:lang w:bidi="bn-BD"/>
+        </w:rPr>
+        <w:t>, and </w:t>
+      </w:r>
+      <w:r>
+        <w:rPr>
+          <w:rFonts w:ascii="Helvetica" w:eastAsia="Times New Roman" w:hAnsi="Helvetica" w:cs="Helvetica"/>
+          <w:b/>
+          <w:bCs/>
+          <w:color w:val="29303B"/>
+          <w:sz w:val="23"/>
+          <w:lang w:bidi="bn-BD"/>
+        </w:rPr>
+        <w:t>JS</w:t>
+      </w:r>
+      <w:r>
+        <w:rPr>
+          <w:rFonts w:ascii="Helvetica" w:eastAsia="Times New Roman" w:hAnsi="Helvetica" w:cs="Helvetica"/>
+          <w:color w:val="29303B"/>
+          <w:sz w:val="23"/>
+          <w:szCs w:val="23"/>
+          <w:lang w:bidi="bn-BD"/>
+        </w:rPr>
+        <w:t> framework for developing </w:t>
+      </w:r>
+      <w:r>
+        <w:rPr>
+          <w:rFonts w:ascii="Helvetica" w:eastAsia="Times New Roman" w:hAnsi="Helvetica" w:cs="Helvetica"/>
+          <w:b/>
+          <w:bCs/>
+          <w:color w:val="29303B"/>
+          <w:sz w:val="23"/>
+          <w:lang w:bidi="bn-BD"/>
+        </w:rPr>
+        <w:t>responsive</w:t>
+      </w:r>
+      <w:r>
+        <w:rPr>
+          <w:rFonts w:ascii="Helvetica" w:eastAsia="Times New Roman" w:hAnsi="Helvetica" w:cs="Helvetica"/>
+          <w:color w:val="29303B"/>
+          <w:sz w:val="23"/>
+          <w:szCs w:val="23"/>
+          <w:lang w:bidi="bn-BD"/>
+        </w:rPr>
+        <w:t>, </w:t>
+      </w:r>
+      <w:r>
+        <w:rPr>
+          <w:rFonts w:ascii="Helvetica" w:eastAsia="Times New Roman" w:hAnsi="Helvetica" w:cs="Helvetica"/>
+          <w:b/>
+          <w:bCs/>
+          <w:color w:val="29303B"/>
+          <w:sz w:val="23"/>
+          <w:lang w:bidi="bn-BD"/>
+        </w:rPr>
+        <w:t>mobile</w:t>
+      </w:r>
+      <w:r>
+        <w:rPr>
+          <w:rFonts w:ascii="Helvetica" w:eastAsia="Times New Roman" w:hAnsi="Helvetica" w:cs="Helvetica"/>
+          <w:color w:val="29303B"/>
+          <w:sz w:val="23"/>
+          <w:szCs w:val="23"/>
+          <w:lang w:bidi="bn-BD"/>
+        </w:rPr>
+        <w:t> first projects on the web.</w:t>
       </w:r>
     </w:p>
     <w:p>
       <w:pPr>
         <w:numPr>
           <w:ilvl w:val="0"/>
-          <w:numId w:val="39"/>
-        </w:numPr>
-        <w:shd w:val="clear" w:color="auto" w:fill="FFFFFF"/>
-        <w:spacing w:before="100" w:beforeAutospacing="1" w:after="153" w:line="240" w:lineRule="auto"/>
-        <w:rPr>
-          <w:rFonts w:ascii="Helvetica" w:eastAsia="Times New Roman" w:hAnsi="Helvetica" w:cs="Helvetica"/>
-          <w:color w:val="29303B"/>
-          <w:sz w:val="23"/>
-          <w:szCs w:val="23"/>
-        </w:rPr>
-      </w:pPr>
-      <w:r>
-        <w:rPr>
-          <w:rFonts w:ascii="Helvetica" w:eastAsia="Times New Roman" w:hAnsi="Helvetica" w:cs="Helvetica"/>
-          <w:color w:val="29303B"/>
-          <w:sz w:val="23"/>
-          <w:szCs w:val="23"/>
-        </w:rPr>
-        <w:t xml:space="preserve">What is </w:t>
-      </w:r>
-      <w:proofErr w:type="spellStart"/>
-      <w:r>
-        <w:rPr>
-          <w:rFonts w:ascii="Helvetica" w:eastAsia="Times New Roman" w:hAnsi="Helvetica" w:cs="Helvetica"/>
-          <w:color w:val="29303B"/>
-          <w:sz w:val="23"/>
-          <w:szCs w:val="23"/>
-        </w:rPr>
-        <w:t>JQuery</w:t>
-      </w:r>
-      <w:proofErr w:type="spellEnd"/>
-      <w:r>
-        <w:rPr>
-          <w:rFonts w:ascii="Helvetica" w:eastAsia="Times New Roman" w:hAnsi="Helvetica" w:cs="Helvetica"/>
-          <w:color w:val="29303B"/>
-          <w:sz w:val="23"/>
-          <w:szCs w:val="23"/>
-        </w:rPr>
-        <w:t>?</w:t>
+          <w:numId w:val="43"/>
+        </w:numPr>
+        <w:shd w:val="clear" w:color="auto" w:fill="FFFFFF"/>
+        <w:spacing w:before="100" w:beforeAutospacing="1" w:after="153" w:line="240" w:lineRule="auto"/>
+        <w:rPr>
+          <w:rFonts w:ascii="Helvetica" w:eastAsia="Times New Roman" w:hAnsi="Helvetica" w:cs="Helvetica"/>
+          <w:color w:val="29303B"/>
+          <w:sz w:val="23"/>
+          <w:szCs w:val="23"/>
+          <w:lang w:bidi="bn-BD"/>
+        </w:rPr>
+      </w:pPr>
+      <w:r>
+        <w:rPr>
+          <w:rFonts w:ascii="Helvetica" w:eastAsia="Times New Roman" w:hAnsi="Helvetica" w:cs="Helvetica"/>
+          <w:b/>
+          <w:bCs/>
+          <w:color w:val="29303B"/>
+          <w:sz w:val="23"/>
+          <w:lang w:bidi="bn-BD"/>
+        </w:rPr>
+        <w:t>Bootstrap Grid Is Made Up of 3 Things</w:t>
       </w:r>
     </w:p>
     <w:p>
       <w:pPr>
         <w:numPr>
           <w:ilvl w:val="1"/>
-          <w:numId w:val="40"/>
+          <w:numId w:val="44"/>
         </w:numPr>
         <w:shd w:val="clear" w:color="auto" w:fill="FFFFFF"/>
         <w:spacing w:before="100" w:beforeAutospacing="1" w:after="153" w:line="240" w:lineRule="auto"/>
@@ -4285,34 +4718,25 @@
           <w:color w:val="29303B"/>
           <w:sz w:val="23"/>
           <w:szCs w:val="23"/>
-        </w:rPr>
-      </w:pPr>
-      <w:proofErr w:type="spellStart"/>
-      <w:r>
-        <w:rPr>
-          <w:rFonts w:ascii="Helvetica" w:eastAsia="Times New Roman" w:hAnsi="Helvetica" w:cs="Helvetica"/>
-          <w:color w:val="29303B"/>
-          <w:sz w:val="23"/>
-          <w:szCs w:val="23"/>
-        </w:rPr>
-        <w:t>jQuery</w:t>
-      </w:r>
-      <w:proofErr w:type="spellEnd"/>
-      <w:r>
-        <w:rPr>
-          <w:rFonts w:ascii="Helvetica" w:eastAsia="Times New Roman" w:hAnsi="Helvetica" w:cs="Helvetica"/>
-          <w:color w:val="29303B"/>
-          <w:sz w:val="23"/>
-          <w:szCs w:val="23"/>
-        </w:rPr>
-        <w:t xml:space="preserve"> is a JavaScript Library</w:t>
+          <w:lang w:bidi="bn-BD"/>
+        </w:rPr>
+      </w:pPr>
+      <w:r>
+        <w:rPr>
+          <w:rFonts w:ascii="Helvetica" w:eastAsia="Times New Roman" w:hAnsi="Helvetica" w:cs="Helvetica"/>
+          <w:color w:val="29303B"/>
+          <w:sz w:val="23"/>
+          <w:szCs w:val="23"/>
+          <w:lang w:bidi="bn-BD"/>
+        </w:rPr>
+        <w:t>Container</w:t>
       </w:r>
     </w:p>
     <w:p>
       <w:pPr>
         <w:numPr>
           <w:ilvl w:val="1"/>
-          <w:numId w:val="40"/>
+          <w:numId w:val="44"/>
         </w:numPr>
         <w:shd w:val="clear" w:color="auto" w:fill="FFFFFF"/>
         <w:spacing w:before="100" w:beforeAutospacing="1" w:after="153" w:line="240" w:lineRule="auto"/>
@@ -4322,34 +4746,25 @@
           <w:color w:val="29303B"/>
           <w:sz w:val="23"/>
           <w:szCs w:val="23"/>
-        </w:rPr>
-      </w:pPr>
-      <w:proofErr w:type="spellStart"/>
-      <w:r>
-        <w:rPr>
-          <w:rFonts w:ascii="Helvetica" w:eastAsia="Times New Roman" w:hAnsi="Helvetica" w:cs="Helvetica"/>
-          <w:color w:val="29303B"/>
-          <w:sz w:val="23"/>
-          <w:szCs w:val="23"/>
-        </w:rPr>
-        <w:t>jQuery</w:t>
-      </w:r>
-      <w:proofErr w:type="spellEnd"/>
-      <w:r>
-        <w:rPr>
-          <w:rFonts w:ascii="Helvetica" w:eastAsia="Times New Roman" w:hAnsi="Helvetica" w:cs="Helvetica"/>
-          <w:color w:val="29303B"/>
-          <w:sz w:val="23"/>
-          <w:szCs w:val="23"/>
-        </w:rPr>
-        <w:t xml:space="preserve"> is a lightweight, "write less, do more", JavaScript library</w:t>
+          <w:lang w:bidi="bn-BD"/>
+        </w:rPr>
+      </w:pPr>
+      <w:r>
+        <w:rPr>
+          <w:rFonts w:ascii="Helvetica" w:eastAsia="Times New Roman" w:hAnsi="Helvetica" w:cs="Helvetica"/>
+          <w:color w:val="29303B"/>
+          <w:sz w:val="23"/>
+          <w:szCs w:val="23"/>
+          <w:lang w:bidi="bn-BD"/>
+        </w:rPr>
+        <w:t>Rows</w:t>
       </w:r>
     </w:p>
     <w:p>
       <w:pPr>
         <w:numPr>
           <w:ilvl w:val="1"/>
-          <w:numId w:val="40"/>
+          <w:numId w:val="44"/>
         </w:numPr>
         <w:shd w:val="clear" w:color="auto" w:fill="FFFFFF"/>
         <w:spacing w:before="100" w:beforeAutospacing="1" w:after="153" w:line="240" w:lineRule="auto"/>
@@ -4359,44 +4774,71 @@
           <w:color w:val="29303B"/>
           <w:sz w:val="23"/>
           <w:szCs w:val="23"/>
-        </w:rPr>
-      </w:pPr>
-      <w:r>
-        <w:rPr>
-          <w:rFonts w:ascii="Helvetica" w:eastAsia="Times New Roman" w:hAnsi="Helvetica" w:cs="Helvetica"/>
-          <w:color w:val="29303B"/>
-          <w:sz w:val="23"/>
-          <w:szCs w:val="23"/>
-        </w:rPr>
-        <w:t xml:space="preserve">Download </w:t>
-      </w:r>
-      <w:proofErr w:type="spellStart"/>
-      <w:r>
-        <w:rPr>
-          <w:rFonts w:ascii="Helvetica" w:eastAsia="Times New Roman" w:hAnsi="Helvetica" w:cs="Helvetica"/>
-          <w:color w:val="29303B"/>
-          <w:sz w:val="23"/>
-          <w:szCs w:val="23"/>
-        </w:rPr>
-        <w:t>jQuery</w:t>
-      </w:r>
-      <w:proofErr w:type="spellEnd"/>
-      <w:r>
-        <w:rPr>
-          <w:rFonts w:ascii="Helvetica" w:eastAsia="Times New Roman" w:hAnsi="Helvetica" w:cs="Helvetica"/>
-          <w:color w:val="29303B"/>
-          <w:sz w:val="23"/>
-          <w:szCs w:val="23"/>
-        </w:rPr>
-        <w:t xml:space="preserve"> library and added to web page.</w:t>
-      </w:r>
-    </w:p>
-    <w:p>
-      <w:pPr>
-        <w:pStyle w:val="ListParagraph"/>
+          <w:lang w:bidi="bn-BD"/>
+        </w:rPr>
+      </w:pPr>
+      <w:r>
+        <w:rPr>
+          <w:rFonts w:ascii="Helvetica" w:eastAsia="Times New Roman" w:hAnsi="Helvetica" w:cs="Helvetica"/>
+          <w:color w:val="29303B"/>
+          <w:sz w:val="23"/>
+          <w:szCs w:val="23"/>
+          <w:lang w:bidi="bn-BD"/>
+        </w:rPr>
+        <w:t>Columns</w:t>
+      </w:r>
+    </w:p>
+    <w:p>
+      <w:pPr>
+        <w:numPr>
+          <w:ilvl w:val="0"/>
+          <w:numId w:val="44"/>
+        </w:numPr>
+        <w:shd w:val="clear" w:color="auto" w:fill="FFFFFF"/>
+        <w:spacing w:before="100" w:beforeAutospacing="1" w:after="153" w:line="240" w:lineRule="auto"/>
+        <w:rPr>
+          <w:rFonts w:ascii="Helvetica" w:eastAsia="Times New Roman" w:hAnsi="Helvetica" w:cs="Helvetica"/>
+          <w:color w:val="29303B"/>
+          <w:sz w:val="23"/>
+          <w:szCs w:val="23"/>
+          <w:lang w:bidi="bn-BD"/>
+        </w:rPr>
+      </w:pPr>
+      <w:r>
+        <w:rPr>
+          <w:rFonts w:ascii="Helvetica" w:eastAsia="Times New Roman" w:hAnsi="Helvetica" w:cs="Helvetica"/>
+          <w:b/>
+          <w:bCs/>
+          <w:color w:val="29303B"/>
+          <w:sz w:val="23"/>
+          <w:lang w:bidi="bn-BD"/>
+        </w:rPr>
+        <w:lastRenderedPageBreak/>
+        <w:t>Basic Structure of Bootstrap Grid</w:t>
+      </w:r>
+    </w:p>
+    <w:p>
+      <w:pPr>
         <w:shd w:val="clear" w:color="auto" w:fill="FFFFFF"/>
         <w:spacing w:after="306" w:line="240" w:lineRule="auto"/>
-      </w:pPr>
+        <w:rPr>
+          <w:rFonts w:ascii="Helvetica" w:eastAsia="Times New Roman" w:hAnsi="Helvetica" w:cs="Helvetica"/>
+          <w:color w:val="29303B"/>
+          <w:sz w:val="28"/>
+          <w:szCs w:val="28"/>
+          <w:lang w:bidi="bn-BD"/>
+        </w:rPr>
+      </w:pPr>
+      <w:r>
+        <w:rPr>
+          <w:rFonts w:ascii="Helvetica" w:eastAsia="Times New Roman" w:hAnsi="Helvetica" w:cs="Helvetica"/>
+          <w:color w:val="29303B"/>
+          <w:sz w:val="28"/>
+          <w:szCs w:val="28"/>
+          <w:lang w:bidi="bn-BD"/>
+        </w:rPr>
+        <w:t>And finally, you add bootstrap grid system to small business web page to make it responsive.</w:t>
+      </w:r>
     </w:p>
     <w:sectPr>
       <w:pgSz w:w="12240" w:h="15840"/>
@@ -4431,12 +4873,126 @@
         <v:path o:extrusionok="f" gradientshapeok="t" o:connecttype="rect"/>
         <o:lock v:ext="edit" aspectratio="t"/>
       </v:shapetype>
-      <v:shape id="_x0000_i1033" type="#_x0000_t75" style="width:11.5pt;height:11.5pt" o:bullet="t">
+      <v:shape id="_x0000_i1035" type="#_x0000_t75" style="width:11.5pt;height:11.5pt" o:bullet="t">
         <v:imagedata r:id="rId1" o:title="msoC5DF"/>
       </v:shape>
     </w:pict>
   </w:numPicBullet>
   <w:abstractNum w:abstractNumId="0">
+    <w:nsid w:val="05617CBE"/>
+    <w:multiLevelType w:val="hybridMultilevel"/>
+    <w:tmpl w:val="D564013E"/>
+    <w:lvl w:ilvl="0" w:tplc="04090007">
+      <w:start w:val="1"/>
+      <w:numFmt w:val="bullet"/>
+      <w:lvlText w:val=""/>
+      <w:lvlPicBulletId w:val="0"/>
+      <w:lvlJc w:val="left"/>
+      <w:pPr>
+        <w:ind w:left="1440" w:hanging="360"/>
+      </w:pPr>
+      <w:rPr>
+        <w:rFonts w:ascii="Symbol" w:hAnsi="Symbol" w:hint="default"/>
+      </w:rPr>
+    </w:lvl>
+    <w:lvl w:ilvl="1" w:tplc="04090003" w:tentative="1">
+      <w:start w:val="1"/>
+      <w:numFmt w:val="bullet"/>
+      <w:lvlText w:val="o"/>
+      <w:lvlJc w:val="left"/>
+      <w:pPr>
+        <w:ind w:left="2160" w:hanging="360"/>
+      </w:pPr>
+      <w:rPr>
+        <w:rFonts w:ascii="Courier New" w:hAnsi="Courier New" w:cs="Courier New" w:hint="default"/>
+      </w:rPr>
+    </w:lvl>
+    <w:lvl w:ilvl="2" w:tplc="04090005" w:tentative="1">
+      <w:start w:val="1"/>
+      <w:numFmt w:val="bullet"/>
+      <w:lvlText w:val=""/>
+      <w:lvlJc w:val="left"/>
+      <w:pPr>
+        <w:ind w:left="2880" w:hanging="360"/>
+      </w:pPr>
+      <w:rPr>
+        <w:rFonts w:ascii="Wingdings" w:hAnsi="Wingdings" w:hint="default"/>
+      </w:rPr>
+    </w:lvl>
+    <w:lvl w:ilvl="3" w:tplc="04090001" w:tentative="1">
+      <w:start w:val="1"/>
+      <w:numFmt w:val="bullet"/>
+      <w:lvlText w:val=""/>
+      <w:lvlJc w:val="left"/>
+      <w:pPr>
+        <w:ind w:left="3600" w:hanging="360"/>
+      </w:pPr>
+      <w:rPr>
+        <w:rFonts w:ascii="Symbol" w:hAnsi="Symbol" w:hint="default"/>
+      </w:rPr>
+    </w:lvl>
+    <w:lvl w:ilvl="4" w:tplc="04090003" w:tentative="1">
+      <w:start w:val="1"/>
+      <w:numFmt w:val="bullet"/>
+      <w:lvlText w:val="o"/>
+      <w:lvlJc w:val="left"/>
+      <w:pPr>
+        <w:ind w:left="4320" w:hanging="360"/>
+      </w:pPr>
+      <w:rPr>
+        <w:rFonts w:ascii="Courier New" w:hAnsi="Courier New" w:cs="Courier New" w:hint="default"/>
+      </w:rPr>
+    </w:lvl>
+    <w:lvl w:ilvl="5" w:tplc="04090005" w:tentative="1">
+      <w:start w:val="1"/>
+      <w:numFmt w:val="bullet"/>
+      <w:lvlText w:val=""/>
+      <w:lvlJc w:val="left"/>
+      <w:pPr>
+        <w:ind w:left="5040" w:hanging="360"/>
+      </w:pPr>
+      <w:rPr>
+        <w:rFonts w:ascii="Wingdings" w:hAnsi="Wingdings" w:hint="default"/>
+      </w:rPr>
+    </w:lvl>
+    <w:lvl w:ilvl="6" w:tplc="04090001" w:tentative="1">
+      <w:start w:val="1"/>
+      <w:numFmt w:val="bullet"/>
+      <w:lvlText w:val=""/>
+      <w:lvlJc w:val="left"/>
+      <w:pPr>
+        <w:ind w:left="5760" w:hanging="360"/>
+      </w:pPr>
+      <w:rPr>
+        <w:rFonts w:ascii="Symbol" w:hAnsi="Symbol" w:hint="default"/>
+      </w:rPr>
+    </w:lvl>
+    <w:lvl w:ilvl="7" w:tplc="04090003" w:tentative="1">
+      <w:start w:val="1"/>
+      <w:numFmt w:val="bullet"/>
+      <w:lvlText w:val="o"/>
+      <w:lvlJc w:val="left"/>
+      <w:pPr>
+        <w:ind w:left="6480" w:hanging="360"/>
+      </w:pPr>
+      <w:rPr>
+        <w:rFonts w:ascii="Courier New" w:hAnsi="Courier New" w:cs="Courier New" w:hint="default"/>
+      </w:rPr>
+    </w:lvl>
+    <w:lvl w:ilvl="8" w:tplc="04090005" w:tentative="1">
+      <w:start w:val="1"/>
+      <w:numFmt w:val="bullet"/>
+      <w:lvlText w:val=""/>
+      <w:lvlJc w:val="left"/>
+      <w:pPr>
+        <w:ind w:left="7200" w:hanging="360"/>
+      </w:pPr>
+      <w:rPr>
+        <w:rFonts w:ascii="Wingdings" w:hAnsi="Wingdings" w:hint="default"/>
+      </w:rPr>
+    </w:lvl>
+  </w:abstractNum>
+  <w:abstractNum w:abstractNumId="1">
     <w:nsid w:val="0F240A39"/>
     <w:multiLevelType w:val="hybridMultilevel"/>
     <w:tmpl w:val="D05E5E40"/>
@@ -4550,7 +5106,7 @@
       </w:rPr>
     </w:lvl>
   </w:abstractNum>
-  <w:abstractNum w:abstractNumId="1">
+  <w:abstractNum w:abstractNumId="2">
     <w:nsid w:val="12D07365"/>
     <w:multiLevelType w:val="hybridMultilevel"/>
     <w:tmpl w:val="29C24DE2"/>
@@ -4663,7 +5219,7 @@
       </w:rPr>
     </w:lvl>
   </w:abstractNum>
-  <w:abstractNum w:abstractNumId="2">
+  <w:abstractNum w:abstractNumId="3">
     <w:nsid w:val="1A9736C9"/>
     <w:multiLevelType w:val="multilevel"/>
     <w:tmpl w:val="14C415AC"/>
@@ -4776,7 +5332,7 @@
       </w:pPr>
     </w:lvl>
   </w:abstractNum>
-  <w:abstractNum w:abstractNumId="3">
+  <w:abstractNum w:abstractNumId="4">
     <w:nsid w:val="217F3658"/>
     <w:multiLevelType w:val="multilevel"/>
     <w:tmpl w:val="F65A8012"/>
@@ -4889,7 +5445,7 @@
       </w:pPr>
     </w:lvl>
   </w:abstractNum>
-  <w:abstractNum w:abstractNumId="4">
+  <w:abstractNum w:abstractNumId="5">
     <w:nsid w:val="254C0029"/>
     <w:multiLevelType w:val="hybridMultilevel"/>
     <w:tmpl w:val="828CDA1A"/>
@@ -5003,7 +5559,120 @@
       </w:rPr>
     </w:lvl>
   </w:abstractNum>
-  <w:abstractNum w:abstractNumId="5">
+  <w:abstractNum w:abstractNumId="6">
+    <w:nsid w:val="31B51D29"/>
+    <w:multiLevelType w:val="multilevel"/>
+    <w:tmpl w:val="AA04CF34"/>
+    <w:lvl w:ilvl="0">
+      <w:start w:val="1"/>
+      <w:numFmt w:val="decimal"/>
+      <w:lvlText w:val="%1."/>
+      <w:lvlJc w:val="left"/>
+      <w:pPr>
+        <w:tabs>
+          <w:tab w:val="num" w:pos="720"/>
+        </w:tabs>
+        <w:ind w:left="720" w:hanging="360"/>
+      </w:pPr>
+    </w:lvl>
+    <w:lvl w:ilvl="1">
+      <w:start w:val="1"/>
+      <w:numFmt w:val="decimal"/>
+      <w:lvlText w:val="%2."/>
+      <w:lvlJc w:val="left"/>
+      <w:pPr>
+        <w:tabs>
+          <w:tab w:val="num" w:pos="1440"/>
+        </w:tabs>
+        <w:ind w:left="1440" w:hanging="360"/>
+      </w:pPr>
+    </w:lvl>
+    <w:lvl w:ilvl="2" w:tentative="1">
+      <w:start w:val="1"/>
+      <w:numFmt w:val="decimal"/>
+      <w:lvlText w:val="%3."/>
+      <w:lvlJc w:val="left"/>
+      <w:pPr>
+        <w:tabs>
+          <w:tab w:val="num" w:pos="2160"/>
+        </w:tabs>
+        <w:ind w:left="2160" w:hanging="360"/>
+      </w:pPr>
+    </w:lvl>
+    <w:lvl w:ilvl="3" w:tentative="1">
+      <w:start w:val="1"/>
+      <w:numFmt w:val="decimal"/>
+      <w:lvlText w:val="%4."/>
+      <w:lvlJc w:val="left"/>
+      <w:pPr>
+        <w:tabs>
+          <w:tab w:val="num" w:pos="2880"/>
+        </w:tabs>
+        <w:ind w:left="2880" w:hanging="360"/>
+      </w:pPr>
+    </w:lvl>
+    <w:lvl w:ilvl="4" w:tentative="1">
+      <w:start w:val="1"/>
+      <w:numFmt w:val="decimal"/>
+      <w:lvlText w:val="%5."/>
+      <w:lvlJc w:val="left"/>
+      <w:pPr>
+        <w:tabs>
+          <w:tab w:val="num" w:pos="3600"/>
+        </w:tabs>
+        <w:ind w:left="3600" w:hanging="360"/>
+      </w:pPr>
+    </w:lvl>
+    <w:lvl w:ilvl="5" w:tentative="1">
+      <w:start w:val="1"/>
+      <w:numFmt w:val="decimal"/>
+      <w:lvlText w:val="%6."/>
+      <w:lvlJc w:val="left"/>
+      <w:pPr>
+        <w:tabs>
+          <w:tab w:val="num" w:pos="4320"/>
+        </w:tabs>
+        <w:ind w:left="4320" w:hanging="360"/>
+      </w:pPr>
+    </w:lvl>
+    <w:lvl w:ilvl="6" w:tentative="1">
+      <w:start w:val="1"/>
+      <w:numFmt w:val="decimal"/>
+      <w:lvlText w:val="%7."/>
+      <w:lvlJc w:val="left"/>
+      <w:pPr>
+        <w:tabs>
+          <w:tab w:val="num" w:pos="5040"/>
+        </w:tabs>
+        <w:ind w:left="5040" w:hanging="360"/>
+      </w:pPr>
+    </w:lvl>
+    <w:lvl w:ilvl="7" w:tentative="1">
+      <w:start w:val="1"/>
+      <w:numFmt w:val="decimal"/>
+      <w:lvlText w:val="%8."/>
+      <w:lvlJc w:val="left"/>
+      <w:pPr>
+        <w:tabs>
+          <w:tab w:val="num" w:pos="5760"/>
+        </w:tabs>
+        <w:ind w:left="5760" w:hanging="360"/>
+      </w:pPr>
+    </w:lvl>
+    <w:lvl w:ilvl="8" w:tentative="1">
+      <w:start w:val="1"/>
+      <w:numFmt w:val="decimal"/>
+      <w:lvlText w:val="%9."/>
+      <w:lvlJc w:val="left"/>
+      <w:pPr>
+        <w:tabs>
+          <w:tab w:val="num" w:pos="6480"/>
+        </w:tabs>
+        <w:ind w:left="6480" w:hanging="360"/>
+      </w:pPr>
+    </w:lvl>
+  </w:abstractNum>
+  <w:abstractNum w:abstractNumId="7">
     <w:nsid w:val="53CB5D13"/>
     <w:multiLevelType w:val="hybridMultilevel"/>
     <w:tmpl w:val="D2767D8E"/>
@@ -5117,7 +5786,7 @@
       </w:rPr>
     </w:lvl>
   </w:abstractNum>
-  <w:abstractNum w:abstractNumId="6">
+  <w:abstractNum w:abstractNumId="8">
     <w:nsid w:val="5A4D74B4"/>
     <w:multiLevelType w:val="hybridMultilevel"/>
     <w:tmpl w:val="A5BA53C8"/>
@@ -5231,7 +5900,7 @@
       </w:rPr>
     </w:lvl>
   </w:abstractNum>
-  <w:abstractNum w:abstractNumId="7">
+  <w:abstractNum w:abstractNumId="9">
     <w:nsid w:val="60770E2B"/>
     <w:multiLevelType w:val="hybridMultilevel"/>
     <w:tmpl w:val="5F3C1D70"/>
@@ -5344,7 +6013,7 @@
       </w:rPr>
     </w:lvl>
   </w:abstractNum>
-  <w:abstractNum w:abstractNumId="8">
+  <w:abstractNum w:abstractNumId="10">
     <w:nsid w:val="61E56369"/>
     <w:multiLevelType w:val="hybridMultilevel"/>
     <w:tmpl w:val="02527CC2"/>
@@ -5458,7 +6127,7 @@
       </w:rPr>
     </w:lvl>
   </w:abstractNum>
-  <w:abstractNum w:abstractNumId="9">
+  <w:abstractNum w:abstractNumId="11">
     <w:nsid w:val="61FB36FB"/>
     <w:multiLevelType w:val="hybridMultilevel"/>
     <w:tmpl w:val="199026E0"/>
@@ -5572,7 +6241,7 @@
       </w:rPr>
     </w:lvl>
   </w:abstractNum>
-  <w:abstractNum w:abstractNumId="10">
+  <w:abstractNum w:abstractNumId="12">
     <w:nsid w:val="6B5310EF"/>
     <w:multiLevelType w:val="multilevel"/>
     <w:tmpl w:val="A77EFFE6"/>
@@ -5685,7 +6354,7 @@
       </w:pPr>
     </w:lvl>
   </w:abstractNum>
-  <w:abstractNum w:abstractNumId="11">
+  <w:abstractNum w:abstractNumId="13">
     <w:nsid w:val="6DDB4591"/>
     <w:multiLevelType w:val="hybridMultilevel"/>
     <w:tmpl w:val="139C9F70"/>
@@ -5799,7 +6468,7 @@
       </w:rPr>
     </w:lvl>
   </w:abstractNum>
-  <w:abstractNum w:abstractNumId="12">
+  <w:abstractNum w:abstractNumId="14">
     <w:nsid w:val="720C04F6"/>
     <w:multiLevelType w:val="hybridMultilevel"/>
     <w:tmpl w:val="EE501FA6"/>
@@ -5913,7 +6582,7 @@
       </w:rPr>
     </w:lvl>
   </w:abstractNum>
-  <w:abstractNum w:abstractNumId="13">
+  <w:abstractNum w:abstractNumId="15">
     <w:nsid w:val="7B11164D"/>
     <w:multiLevelType w:val="multilevel"/>
     <w:tmpl w:val="5FB64E96"/>
@@ -6026,7 +6695,7 @@
       </w:pPr>
     </w:lvl>
   </w:abstractNum>
-  <w:abstractNum w:abstractNumId="14">
+  <w:abstractNum w:abstractNumId="16">
     <w:nsid w:val="7B1224AF"/>
     <w:multiLevelType w:val="hybridMultilevel"/>
     <w:tmpl w:val="F11ED42E"/>
@@ -6139,7 +6808,7 @@
       </w:rPr>
     </w:lvl>
   </w:abstractNum>
-  <w:abstractNum w:abstractNumId="15">
+  <w:abstractNum w:abstractNumId="17">
     <w:nsid w:val="7DC2592A"/>
     <w:multiLevelType w:val="hybridMultilevel"/>
     <w:tmpl w:val="EFD68E70"/>
@@ -6254,31 +6923,31 @@
     </w:lvl>
   </w:abstractNum>
   <w:num w:numId="1">
+    <w:abstractNumId w:val="10"/>
+  </w:num>
+  <w:num w:numId="2">
+    <w:abstractNumId w:val="9"/>
+  </w:num>
+  <w:num w:numId="3">
+    <w:abstractNumId w:val="16"/>
+  </w:num>
+  <w:num w:numId="4">
     <w:abstractNumId w:val="8"/>
   </w:num>
-  <w:num w:numId="2">
-    <w:abstractNumId w:val="7"/>
-  </w:num>
-  <w:num w:numId="3">
-    <w:abstractNumId w:val="14"/>
-  </w:num>
-  <w:num w:numId="4">
-    <w:abstractNumId w:val="6"/>
-  </w:num>
   <w:num w:numId="5">
-    <w:abstractNumId w:val="11"/>
+    <w:abstractNumId w:val="13"/>
   </w:num>
   <w:num w:numId="6">
-    <w:abstractNumId w:val="1"/>
+    <w:abstractNumId w:val="2"/>
   </w:num>
   <w:num w:numId="7">
-    <w:abstractNumId w:val="15"/>
+    <w:abstractNumId w:val="17"/>
   </w:num>
   <w:num w:numId="8">
-    <w:abstractNumId w:val="10"/>
+    <w:abstractNumId w:val="12"/>
   </w:num>
   <w:num w:numId="9">
-    <w:abstractNumId w:val="10"/>
+    <w:abstractNumId w:val="12"/>
     <w:lvlOverride w:ilvl="0">
       <w:lvl w:ilvl="0">
         <w:numFmt w:val="decimal"/>
@@ -6295,7 +6964,7 @@
     </w:lvlOverride>
   </w:num>
   <w:num w:numId="10">
-    <w:abstractNumId w:val="10"/>
+    <w:abstractNumId w:val="12"/>
     <w:lvlOverride w:ilvl="0">
       <w:lvl w:ilvl="0">
         <w:numFmt w:val="decimal"/>
@@ -6312,7 +6981,7 @@
     </w:lvlOverride>
   </w:num>
   <w:num w:numId="11">
-    <w:abstractNumId w:val="10"/>
+    <w:abstractNumId w:val="12"/>
     <w:lvlOverride w:ilvl="0">
       <w:lvl w:ilvl="0">
         <w:numFmt w:val="decimal"/>
@@ -6329,7 +6998,7 @@
     </w:lvlOverride>
   </w:num>
   <w:num w:numId="12">
-    <w:abstractNumId w:val="10"/>
+    <w:abstractNumId w:val="12"/>
     <w:lvlOverride w:ilvl="0">
       <w:lvl w:ilvl="0">
         <w:numFmt w:val="decimal"/>
@@ -6346,7 +7015,7 @@
     </w:lvlOverride>
   </w:num>
   <w:num w:numId="13">
-    <w:abstractNumId w:val="10"/>
+    <w:abstractNumId w:val="12"/>
     <w:lvlOverride w:ilvl="0">
       <w:lvl w:ilvl="0">
         <w:numFmt w:val="decimal"/>
@@ -6363,7 +7032,7 @@
     </w:lvlOverride>
   </w:num>
   <w:num w:numId="14">
-    <w:abstractNumId w:val="10"/>
+    <w:abstractNumId w:val="12"/>
     <w:lvlOverride w:ilvl="0">
       <w:lvl w:ilvl="0">
         <w:numFmt w:val="decimal"/>
@@ -6380,7 +7049,7 @@
     </w:lvlOverride>
   </w:num>
   <w:num w:numId="15">
-    <w:abstractNumId w:val="10"/>
+    <w:abstractNumId w:val="12"/>
     <w:lvlOverride w:ilvl="0">
       <w:lvl w:ilvl="0">
         <w:numFmt w:val="decimal"/>
@@ -6397,7 +7066,7 @@
     </w:lvlOverride>
   </w:num>
   <w:num w:numId="16">
-    <w:abstractNumId w:val="10"/>
+    <w:abstractNumId w:val="12"/>
     <w:lvlOverride w:ilvl="0">
       <w:lvl w:ilvl="0">
         <w:numFmt w:val="decimal"/>
@@ -6421,7 +7090,7 @@
     </w:lvlOverride>
   </w:num>
   <w:num w:numId="17">
-    <w:abstractNumId w:val="10"/>
+    <w:abstractNumId w:val="12"/>
     <w:lvlOverride w:ilvl="0">
       <w:lvl w:ilvl="0">
         <w:numFmt w:val="decimal"/>
@@ -6445,12 +7114,92 @@
     </w:lvlOverride>
   </w:num>
   <w:num w:numId="18">
-    <w:abstractNumId w:val="12"/>
+    <w:abstractNumId w:val="14"/>
   </w:num>
   <w:num w:numId="19">
+    <w:abstractNumId w:val="4"/>
+  </w:num>
+  <w:num w:numId="20">
+    <w:abstractNumId w:val="4"/>
+    <w:lvlOverride w:ilvl="0">
+      <w:lvl w:ilvl="0">
+        <w:numFmt w:val="decimal"/>
+        <w:lvlText w:val=""/>
+        <w:lvlJc w:val="left"/>
+      </w:lvl>
+    </w:lvlOverride>
+    <w:lvlOverride w:ilvl="1">
+      <w:lvl w:ilvl="1">
+        <w:numFmt w:val="lowerLetter"/>
+        <w:lvlText w:val="%2."/>
+        <w:lvlJc w:val="left"/>
+      </w:lvl>
+    </w:lvlOverride>
+  </w:num>
+  <w:num w:numId="21">
+    <w:abstractNumId w:val="4"/>
+    <w:lvlOverride w:ilvl="0">
+      <w:lvl w:ilvl="0">
+        <w:numFmt w:val="decimal"/>
+        <w:lvlText w:val=""/>
+        <w:lvlJc w:val="left"/>
+      </w:lvl>
+    </w:lvlOverride>
+    <w:lvlOverride w:ilvl="1">
+      <w:lvl w:ilvl="1">
+        <w:numFmt w:val="lowerLetter"/>
+        <w:lvlText w:val="%2."/>
+        <w:lvlJc w:val="left"/>
+      </w:lvl>
+    </w:lvlOverride>
+  </w:num>
+  <w:num w:numId="22">
+    <w:abstractNumId w:val="4"/>
+    <w:lvlOverride w:ilvl="0">
+      <w:lvl w:ilvl="0">
+        <w:numFmt w:val="decimal"/>
+        <w:lvlText w:val=""/>
+        <w:lvlJc w:val="left"/>
+      </w:lvl>
+    </w:lvlOverride>
+    <w:lvlOverride w:ilvl="1">
+      <w:lvl w:ilvl="1">
+        <w:numFmt w:val="lowerLetter"/>
+        <w:lvlText w:val="%2."/>
+        <w:lvlJc w:val="left"/>
+      </w:lvl>
+    </w:lvlOverride>
+  </w:num>
+  <w:num w:numId="23">
+    <w:abstractNumId w:val="4"/>
+    <w:lvlOverride w:ilvl="0">
+      <w:lvl w:ilvl="0">
+        <w:numFmt w:val="decimal"/>
+        <w:lvlText w:val=""/>
+        <w:lvlJc w:val="left"/>
+      </w:lvl>
+    </w:lvlOverride>
+    <w:lvlOverride w:ilvl="1">
+      <w:lvl w:ilvl="1">
+        <w:numFmt w:val="lowerLetter"/>
+        <w:lvlText w:val="%2."/>
+        <w:lvlJc w:val="left"/>
+      </w:lvl>
+    </w:lvlOverride>
+  </w:num>
+  <w:num w:numId="24">
+    <w:abstractNumId w:val="7"/>
+  </w:num>
+  <w:num w:numId="25">
+    <w:abstractNumId w:val="5"/>
+  </w:num>
+  <w:num w:numId="26">
+    <w:abstractNumId w:val="11"/>
+  </w:num>
+  <w:num w:numId="27">
     <w:abstractNumId w:val="3"/>
   </w:num>
-  <w:num w:numId="20">
+  <w:num w:numId="28">
     <w:abstractNumId w:val="3"/>
     <w:lvlOverride w:ilvl="0">
       <w:lvl w:ilvl="0">
@@ -6467,7 +7216,7 @@
       </w:lvl>
     </w:lvlOverride>
   </w:num>
-  <w:num w:numId="21">
+  <w:num w:numId="29">
     <w:abstractNumId w:val="3"/>
     <w:lvlOverride w:ilvl="0">
       <w:lvl w:ilvl="0">
@@ -6484,88 +7233,8 @@
       </w:lvl>
     </w:lvlOverride>
   </w:num>
-  <w:num w:numId="22">
+  <w:num w:numId="30">
     <w:abstractNumId w:val="3"/>
-    <w:lvlOverride w:ilvl="0">
-      <w:lvl w:ilvl="0">
-        <w:numFmt w:val="decimal"/>
-        <w:lvlText w:val=""/>
-        <w:lvlJc w:val="left"/>
-      </w:lvl>
-    </w:lvlOverride>
-    <w:lvlOverride w:ilvl="1">
-      <w:lvl w:ilvl="1">
-        <w:numFmt w:val="lowerLetter"/>
-        <w:lvlText w:val="%2."/>
-        <w:lvlJc w:val="left"/>
-      </w:lvl>
-    </w:lvlOverride>
-  </w:num>
-  <w:num w:numId="23">
-    <w:abstractNumId w:val="3"/>
-    <w:lvlOverride w:ilvl="0">
-      <w:lvl w:ilvl="0">
-        <w:numFmt w:val="decimal"/>
-        <w:lvlText w:val=""/>
-        <w:lvlJc w:val="left"/>
-      </w:lvl>
-    </w:lvlOverride>
-    <w:lvlOverride w:ilvl="1">
-      <w:lvl w:ilvl="1">
-        <w:numFmt w:val="lowerLetter"/>
-        <w:lvlText w:val="%2."/>
-        <w:lvlJc w:val="left"/>
-      </w:lvl>
-    </w:lvlOverride>
-  </w:num>
-  <w:num w:numId="24">
-    <w:abstractNumId w:val="5"/>
-  </w:num>
-  <w:num w:numId="25">
-    <w:abstractNumId w:val="4"/>
-  </w:num>
-  <w:num w:numId="26">
-    <w:abstractNumId w:val="9"/>
-  </w:num>
-  <w:num w:numId="27">
-    <w:abstractNumId w:val="2"/>
-  </w:num>
-  <w:num w:numId="28">
-    <w:abstractNumId w:val="2"/>
-    <w:lvlOverride w:ilvl="0">
-      <w:lvl w:ilvl="0">
-        <w:numFmt w:val="decimal"/>
-        <w:lvlText w:val=""/>
-        <w:lvlJc w:val="left"/>
-      </w:lvl>
-    </w:lvlOverride>
-    <w:lvlOverride w:ilvl="1">
-      <w:lvl w:ilvl="1">
-        <w:numFmt w:val="lowerLetter"/>
-        <w:lvlText w:val="%2."/>
-        <w:lvlJc w:val="left"/>
-      </w:lvl>
-    </w:lvlOverride>
-  </w:num>
-  <w:num w:numId="29">
-    <w:abstractNumId w:val="2"/>
-    <w:lvlOverride w:ilvl="0">
-      <w:lvl w:ilvl="0">
-        <w:numFmt w:val="decimal"/>
-        <w:lvlText w:val=""/>
-        <w:lvlJc w:val="left"/>
-      </w:lvl>
-    </w:lvlOverride>
-    <w:lvlOverride w:ilvl="1">
-      <w:lvl w:ilvl="1">
-        <w:numFmt w:val="lowerLetter"/>
-        <w:lvlText w:val="%2."/>
-        <w:lvlJc w:val="left"/>
-      </w:lvl>
-    </w:lvlOverride>
-  </w:num>
-  <w:num w:numId="30">
-    <w:abstractNumId w:val="2"/>
     <w:lvlOverride w:ilvl="0">
       <w:lvl w:ilvl="0">
         <w:numFmt w:val="decimal"/>
@@ -6589,7 +7258,7 @@
     </w:lvlOverride>
   </w:num>
   <w:num w:numId="31">
-    <w:abstractNumId w:val="2"/>
+    <w:abstractNumId w:val="3"/>
     <w:lvlOverride w:ilvl="0">
       <w:lvl w:ilvl="0">
         <w:numFmt w:val="decimal"/>
@@ -6613,7 +7282,7 @@
     </w:lvlOverride>
   </w:num>
   <w:num w:numId="32">
-    <w:abstractNumId w:val="2"/>
+    <w:abstractNumId w:val="3"/>
     <w:lvlOverride w:ilvl="0">
       <w:lvl w:ilvl="0">
         <w:numFmt w:val="decimal"/>
@@ -6637,7 +7306,7 @@
     </w:lvlOverride>
   </w:num>
   <w:num w:numId="33">
-    <w:abstractNumId w:val="2"/>
+    <w:abstractNumId w:val="3"/>
     <w:lvlOverride w:ilvl="0">
       <w:lvl w:ilvl="0">
         <w:numFmt w:val="decimal"/>
@@ -6661,7 +7330,7 @@
     </w:lvlOverride>
   </w:num>
   <w:num w:numId="34">
-    <w:abstractNumId w:val="2"/>
+    <w:abstractNumId w:val="3"/>
     <w:lvlOverride w:ilvl="0">
       <w:lvl w:ilvl="0">
         <w:numFmt w:val="decimal"/>
@@ -6685,7 +7354,7 @@
     </w:lvlOverride>
   </w:num>
   <w:num w:numId="35">
-    <w:abstractNumId w:val="2"/>
+    <w:abstractNumId w:val="3"/>
     <w:lvlOverride w:ilvl="0">
       <w:lvl w:ilvl="0">
         <w:numFmt w:val="decimal"/>
@@ -6709,7 +7378,7 @@
     </w:lvlOverride>
   </w:num>
   <w:num w:numId="36">
-    <w:abstractNumId w:val="2"/>
+    <w:abstractNumId w:val="3"/>
     <w:lvlOverride w:ilvl="0">
       <w:lvl w:ilvl="0">
         <w:numFmt w:val="decimal"/>
@@ -6733,13 +7402,20 @@
     </w:lvlOverride>
   </w:num>
   <w:num w:numId="37">
-    <w:abstractNumId w:val="0"/>
+    <w:abstractNumId w:val="1"/>
   </w:num>
   <w:num w:numId="38">
-    <w:abstractNumId w:val="13"/>
+    <w:abstractNumId w:val="15"/>
   </w:num>
   <w:num w:numId="39">
-    <w:abstractNumId w:val="13"/>
+    <w:abstractNumId w:val="15"/>
+    <w:lvlOverride w:ilvl="0">
+      <w:lvl w:ilvl="0">
+        <w:numFmt w:val="decimal"/>
+        <w:lvlText w:val=""/>
+        <w:lvlJc w:val="left"/>
+      </w:lvl>
+    </w:lvlOverride>
     <w:lvlOverride w:ilvl="1">
       <w:lvl w:ilvl="1">
         <w:numFmt w:val="lowerLetter"/>
@@ -6749,7 +7425,40 @@
     </w:lvlOverride>
   </w:num>
   <w:num w:numId="40">
-    <w:abstractNumId w:val="13"/>
+    <w:abstractNumId w:val="15"/>
+    <w:lvlOverride w:ilvl="0">
+      <w:lvl w:ilvl="0">
+        <w:numFmt w:val="decimal"/>
+        <w:lvlText w:val=""/>
+        <w:lvlJc w:val="left"/>
+      </w:lvl>
+    </w:lvlOverride>
+    <w:lvlOverride w:ilvl="1">
+      <w:lvl w:ilvl="1">
+        <w:numFmt w:val="lowerLetter"/>
+        <w:lvlText w:val="%2."/>
+        <w:lvlJc w:val="left"/>
+      </w:lvl>
+    </w:lvlOverride>
+  </w:num>
+  <w:num w:numId="41">
+    <w:abstractNumId w:val="0"/>
+  </w:num>
+  <w:num w:numId="42">
+    <w:abstractNumId w:val="6"/>
+  </w:num>
+  <w:num w:numId="43">
+    <w:abstractNumId w:val="6"/>
+    <w:lvlOverride w:ilvl="1">
+      <w:lvl w:ilvl="1">
+        <w:numFmt w:val="lowerLetter"/>
+        <w:lvlText w:val="%2."/>
+        <w:lvlJc w:val="left"/>
+      </w:lvl>
+    </w:lvlOverride>
+  </w:num>
+  <w:num w:numId="44">
+    <w:abstractNumId w:val="6"/>
     <w:lvlOverride w:ilvl="1">
       <w:lvl w:ilvl="1">
         <w:numFmt w:val="lowerLetter"/>

</xml_diff>